<commit_message>
Añadidos y arreglados items de introducción
</commit_message>
<xml_diff>
--- a/informe.docx
+++ b/informe.docx
@@ -1,6 +1,6 @@
 
 <file path=word/document.xml><?xml version="1.0" encoding="utf-8"?>
-<w:document xmlns:wpc="http://schemas.microsoft.com/office/word/2010/wordprocessingCanvas" xmlns:cx="http://schemas.microsoft.com/office/drawing/2014/chartex" xmlns:cx1="http://schemas.microsoft.com/office/drawing/2015/9/8/chartex" xmlns:mc="http://schemas.openxmlformats.org/markup-compatibility/2006" xmlns:o="urn:schemas-microsoft-com:office:office" xmlns:r="http://schemas.openxmlformats.org/officeDocument/2006/relationships" xmlns:m="http://schemas.openxmlformats.org/officeDocument/2006/math" xmlns:v="urn:schemas-microsoft-com:vml" xmlns:wp14="http://schemas.microsoft.com/office/word/2010/wordprocessingDrawing" xmlns:wp="http://schemas.openxmlformats.org/drawingml/2006/wordprocessingDrawing" xmlns:w10="urn:schemas-microsoft-com:office:word" xmlns:w="http://schemas.openxmlformats.org/wordprocessingml/2006/main" xmlns:w14="http://schemas.microsoft.com/office/word/2010/wordml" xmlns:w15="http://schemas.microsoft.com/office/word/2012/wordml" xmlns:w16se="http://schemas.microsoft.com/office/word/2015/wordml/symex" xmlns:wpg="http://schemas.microsoft.com/office/word/2010/wordprocessingGroup" xmlns:wpi="http://schemas.microsoft.com/office/word/2010/wordprocessingInk" xmlns:wne="http://schemas.microsoft.com/office/word/2006/wordml" xmlns:wps="http://schemas.microsoft.com/office/word/2010/wordprocessingShape" mc:Ignorable="w14 w15 w16se wp14">
+<w:document xmlns:wpc="http://schemas.microsoft.com/office/word/2010/wordprocessingCanvas" xmlns:cx="http://schemas.microsoft.com/office/drawing/2014/chartex" xmlns:cx1="http://schemas.microsoft.com/office/drawing/2015/9/8/chartex" xmlns:cx2="http://schemas.microsoft.com/office/drawing/2015/10/21/chartex" xmlns:cx3="http://schemas.microsoft.com/office/drawing/2016/5/9/chartex" xmlns:cx4="http://schemas.microsoft.com/office/drawing/2016/5/10/chartex" xmlns:cx5="http://schemas.microsoft.com/office/drawing/2016/5/11/chartex" xmlns:cx6="http://schemas.microsoft.com/office/drawing/2016/5/12/chartex" xmlns:cx7="http://schemas.microsoft.com/office/drawing/2016/5/13/chartex" xmlns:cx8="http://schemas.microsoft.com/office/drawing/2016/5/14/chartex" xmlns:mc="http://schemas.openxmlformats.org/markup-compatibility/2006" xmlns:aink="http://schemas.microsoft.com/office/drawing/2016/ink" xmlns:am3d="http://schemas.microsoft.com/office/drawing/2017/model3d" xmlns:o="urn:schemas-microsoft-com:office:office" xmlns:oel="http://schemas.microsoft.com/office/2019/extlst" xmlns:r="http://schemas.openxmlformats.org/officeDocument/2006/relationships" xmlns:m="http://schemas.openxmlformats.org/officeDocument/2006/math" xmlns:v="urn:schemas-microsoft-com:vml" xmlns:wp14="http://schemas.microsoft.com/office/word/2010/wordprocessingDrawing" xmlns:wp="http://schemas.openxmlformats.org/drawingml/2006/wordprocessingDrawing" xmlns:w10="urn:schemas-microsoft-com:office:word" xmlns:w="http://schemas.openxmlformats.org/wordprocessingml/2006/main" xmlns:w14="http://schemas.microsoft.com/office/word/2010/wordml" xmlns:w15="http://schemas.microsoft.com/office/word/2012/wordml" xmlns:w16cex="http://schemas.microsoft.com/office/word/2018/wordml/cex" xmlns:w16cid="http://schemas.microsoft.com/office/word/2016/wordml/cid" xmlns:w16="http://schemas.microsoft.com/office/word/2018/wordml" xmlns:w16sdtdh="http://schemas.microsoft.com/office/word/2020/wordml/sdtdatahash" xmlns:w16se="http://schemas.microsoft.com/office/word/2015/wordml/symex" xmlns:wpg="http://schemas.microsoft.com/office/word/2010/wordprocessingGroup" xmlns:wpi="http://schemas.microsoft.com/office/word/2010/wordprocessingInk" xmlns:wne="http://schemas.microsoft.com/office/word/2006/wordml" xmlns:wps="http://schemas.microsoft.com/office/word/2010/wordprocessingShape" mc:Ignorable="w14 w15 w16se w16cid w16 w16cex w16sdtdh wp14">
   <w:body>
     <w:p/>
     <w:p>
@@ -19,7 +19,6 @@
       <w:r>
         <w:rPr>
           <w:noProof/>
-          <w:lang w:val="es-ES" w:eastAsia="es-ES"/>
         </w:rPr>
         <mc:AlternateContent>
           <mc:Choice Requires="wps">
@@ -81,7 +80,23 @@
                                 <w:color w:val="000000"/>
                                 <w:sz w:val="48"/>
                               </w:rPr>
-                              <w:t>INFORME FUNDAMENTOS LENGUAJES DE LA PROGRAMACI</w:t>
+                              <w:t>INFORME FUNDAMENTOS</w:t>
+                            </w:r>
+                            <w:r>
+                              <w:rPr>
+                                <w:rFonts w:ascii="Abadi" w:eastAsia="Abadi" w:hAnsi="Abadi" w:cs="Abadi"/>
+                                <w:color w:val="000000"/>
+                                <w:sz w:val="48"/>
+                              </w:rPr>
+                              <w:t xml:space="preserve"> DE</w:t>
+                            </w:r>
+                            <w:r>
+                              <w:rPr>
+                                <w:rFonts w:ascii="Abadi" w:eastAsia="Abadi" w:hAnsi="Abadi" w:cs="Abadi"/>
+                                <w:color w:val="000000"/>
+                                <w:sz w:val="48"/>
+                              </w:rPr>
+                              <w:t xml:space="preserve"> LENGUAJES DE PROGRAMACI</w:t>
                             </w:r>
                             <w:r>
                               <w:rPr>
@@ -141,7 +156,7 @@
           </mc:Choice>
           <mc:Fallback>
             <w:pict>
-              <v:rect w14:anchorId="1678327B" id="Rectángulo 301" o:spid="_x0000_s1026" style="position:absolute;margin-left:69.75pt;margin-top:.75pt;width:329.55pt;height:129.6pt;z-index:251659264;visibility:visible;mso-wrap-style:square;mso-width-percent:0;mso-height-percent:0;mso-wrap-distance-left:9pt;mso-wrap-distance-top:3.6pt;mso-wrap-distance-right:9pt;mso-wrap-distance-bottom:3.6pt;mso-position-horizontal:absolute;mso-position-horizontal-relative:text;mso-position-vertical:absolute;mso-position-vertical-relative:text;mso-width-percent:0;mso-height-percent:0;mso-width-relative:margin;mso-height-relative:margin;v-text-anchor:top" o:gfxdata="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" strokecolor="white [3201]">
+              <v:rect w14:anchorId="1678327B" id="Rectángulo 301" o:spid="_x0000_s1026" style="position:absolute;margin-left:69.75pt;margin-top:.75pt;width:329.55pt;height:129.6pt;z-index:251659264;visibility:visible;mso-wrap-style:square;mso-width-percent:0;mso-height-percent:0;mso-wrap-distance-left:9pt;mso-wrap-distance-top:3.6pt;mso-wrap-distance-right:9pt;mso-wrap-distance-bottom:3.6pt;mso-position-horizontal:absolute;mso-position-horizontal-relative:text;mso-position-vertical:absolute;mso-position-vertical-relative:text;mso-width-percent:0;mso-height-percent:0;mso-width-relative:margin;mso-height-relative:margin;v-text-anchor:top" o:gfxdata="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" strokecolor="white [3201]">
                 <v:stroke startarrowwidth="narrow" startarrowlength="short" endarrowwidth="narrow" endarrowlength="short"/>
                 <v:textbox inset="2.53958mm,1.2694mm,2.53958mm,1.2694mm">
                   <w:txbxContent>
@@ -162,7 +177,23 @@
                           <w:color w:val="000000"/>
                           <w:sz w:val="48"/>
                         </w:rPr>
-                        <w:t>INFORME FUNDAMENTOS LENGUAJES DE LA PROGRAMACI</w:t>
+                        <w:t>INFORME FUNDAMENTOS</w:t>
+                      </w:r>
+                      <w:r>
+                        <w:rPr>
+                          <w:rFonts w:ascii="Abadi" w:eastAsia="Abadi" w:hAnsi="Abadi" w:cs="Abadi"/>
+                          <w:color w:val="000000"/>
+                          <w:sz w:val="48"/>
+                        </w:rPr>
+                        <w:t xml:space="preserve"> DE</w:t>
+                      </w:r>
+                      <w:r>
+                        <w:rPr>
+                          <w:rFonts w:ascii="Abadi" w:eastAsia="Abadi" w:hAnsi="Abadi" w:cs="Abadi"/>
+                          <w:color w:val="000000"/>
+                          <w:sz w:val="48"/>
+                        </w:rPr>
+                        <w:t xml:space="preserve"> LENGUAJES DE PROGRAMACI</w:t>
                       </w:r>
                       <w:r>
                         <w:rPr>
@@ -250,10 +281,9 @@
       <w:r>
         <w:rPr>
           <w:noProof/>
-          <w:lang w:val="es-ES" w:eastAsia="es-ES"/>
         </w:rPr>
         <w:drawing>
-          <wp:inline distT="0" distB="0" distL="0" distR="0" wp14:anchorId="46177369" wp14:editId="15FCF0DC">
+          <wp:inline distT="0" distB="0" distL="0" distR="0" wp14:anchorId="46177369" wp14:editId="6FDAA507">
             <wp:extent cx="2514600" cy="2514600"/>
             <wp:effectExtent l="0" t="0" r="0" b="0"/>
             <wp:docPr id="3" name="Imagen 3" descr="Icono&#10;&#10;Descripción generada automáticamente con confianza media"/>
@@ -315,12 +345,393 @@
       <w:r>
         <w:rPr>
           <w:noProof/>
-          <w:lang w:val="es-ES" w:eastAsia="es-ES"/>
         </w:rPr>
         <mc:AlternateContent>
           <mc:Choice Requires="wps">
             <w:drawing>
-              <wp:anchor distT="0" distB="0" distL="114300" distR="114300" simplePos="0" relativeHeight="251662336" behindDoc="0" locked="0" layoutInCell="1" hidden="0" allowOverlap="1" wp14:anchorId="1701BE27" wp14:editId="30CF7F34">
+              <wp:anchor distT="45720" distB="45720" distL="114300" distR="114300" simplePos="0" relativeHeight="251664384" behindDoc="0" locked="0" layoutInCell="1" allowOverlap="1" wp14:anchorId="09C074DE" wp14:editId="7553BBCF">
+                <wp:simplePos x="0" y="0"/>
+                <wp:positionH relativeFrom="margin">
+                  <wp:align>left</wp:align>
+                </wp:positionH>
+                <wp:positionV relativeFrom="paragraph">
+                  <wp:posOffset>311785</wp:posOffset>
+                </wp:positionV>
+                <wp:extent cx="2360930" cy="1404620"/>
+                <wp:effectExtent l="0" t="0" r="3175" b="6350"/>
+                <wp:wrapSquare wrapText="bothSides"/>
+                <wp:docPr id="217" name="Cuadro de texto 2"/>
+                <wp:cNvGraphicFramePr>
+                  <a:graphicFrameLocks xmlns:a="http://schemas.openxmlformats.org/drawingml/2006/main"/>
+                </wp:cNvGraphicFramePr>
+                <a:graphic xmlns:a="http://schemas.openxmlformats.org/drawingml/2006/main">
+                  <a:graphicData uri="http://schemas.microsoft.com/office/word/2010/wordprocessingShape">
+                    <wps:wsp>
+                      <wps:cNvSpPr txBox="1">
+                        <a:spLocks noChangeArrowheads="1"/>
+                      </wps:cNvSpPr>
+                      <wps:spPr bwMode="auto">
+                        <a:xfrm>
+                          <a:off x="0" y="0"/>
+                          <a:ext cx="2360930" cy="1404620"/>
+                        </a:xfrm>
+                        <a:prstGeom prst="rect">
+                          <a:avLst/>
+                        </a:prstGeom>
+                        <a:solidFill>
+                          <a:srgbClr val="FFFFFF"/>
+                        </a:solidFill>
+                        <a:ln w="9525">
+                          <a:noFill/>
+                          <a:miter lim="800000"/>
+                          <a:headEnd/>
+                          <a:tailEnd/>
+                        </a:ln>
+                      </wps:spPr>
+                      <wps:txbx>
+                        <w:txbxContent>
+                          <w:p>
+                            <w:pPr>
+                              <w:rPr>
+                                <w:sz w:val="24"/>
+                                <w:szCs w:val="24"/>
+                              </w:rPr>
+                            </w:pPr>
+                            <w:r>
+                              <w:rPr>
+                                <w:b/>
+                                <w:bCs/>
+                                <w:sz w:val="24"/>
+                                <w:szCs w:val="24"/>
+                              </w:rPr>
+                              <w:t>Profesor:</w:t>
+                            </w:r>
+                            <w:r>
+                              <w:rPr>
+                                <w:sz w:val="24"/>
+                                <w:szCs w:val="24"/>
+                              </w:rPr>
+                              <w:br/>
+                              <w:t>Esteban Miranda</w:t>
+                            </w:r>
+                          </w:p>
+                        </w:txbxContent>
+                      </wps:txbx>
+                      <wps:bodyPr rot="0" vert="horz" wrap="square" lIns="91440" tIns="45720" rIns="91440" bIns="45720" anchor="t" anchorCtr="0">
+                        <a:spAutoFit/>
+                      </wps:bodyPr>
+                    </wps:wsp>
+                  </a:graphicData>
+                </a:graphic>
+                <wp14:sizeRelH relativeFrom="margin">
+                  <wp14:pctWidth>40000</wp14:pctWidth>
+                </wp14:sizeRelH>
+                <wp14:sizeRelV relativeFrom="margin">
+                  <wp14:pctHeight>20000</wp14:pctHeight>
+                </wp14:sizeRelV>
+              </wp:anchor>
+            </w:drawing>
+          </mc:Choice>
+          <mc:Fallback>
+            <w:pict>
+              <v:shapetype w14:anchorId="09C074DE" id="_x0000_t202" coordsize="21600,21600" o:spt="202" path="m,l,21600r21600,l21600,xe">
+                <v:stroke joinstyle="miter"/>
+                <v:path gradientshapeok="t" o:connecttype="rect"/>
+              </v:shapetype>
+              <v:shape id="Cuadro de texto 2" o:spid="_x0000_s1027" type="#_x0000_t202" style="position:absolute;margin-left:0;margin-top:24.55pt;width:185.9pt;height:110.6pt;z-index:251664384;visibility:visible;mso-wrap-style:square;mso-width-percent:400;mso-height-percent:200;mso-wrap-distance-left:9pt;mso-wrap-distance-top:3.6pt;mso-wrap-distance-right:9pt;mso-wrap-distance-bottom:3.6pt;mso-position-horizontal:left;mso-position-horizontal-relative:margin;mso-position-vertical:absolute;mso-position-vertical-relative:text;mso-width-percent:400;mso-height-percent:200;mso-width-relative:margin;mso-height-relative:margin;v-text-anchor:top" o:gfxdata="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" stroked="f">
+                <v:textbox style="mso-fit-shape-to-text:t">
+                  <w:txbxContent>
+                    <w:p>
+                      <w:pPr>
+                        <w:rPr>
+                          <w:sz w:val="24"/>
+                          <w:szCs w:val="24"/>
+                        </w:rPr>
+                      </w:pPr>
+                      <w:r>
+                        <w:rPr>
+                          <w:b/>
+                          <w:bCs/>
+                          <w:sz w:val="24"/>
+                          <w:szCs w:val="24"/>
+                        </w:rPr>
+                        <w:t>Profesor:</w:t>
+                      </w:r>
+                      <w:r>
+                        <w:rPr>
+                          <w:sz w:val="24"/>
+                          <w:szCs w:val="24"/>
+                        </w:rPr>
+                        <w:br/>
+                        <w:t>Esteban Miranda</w:t>
+                      </w:r>
+                    </w:p>
+                  </w:txbxContent>
+                </v:textbox>
+                <w10:wrap type="square" anchorx="margin"/>
+              </v:shape>
+            </w:pict>
+          </mc:Fallback>
+        </mc:AlternateContent>
+      </w:r>
+      <w:r>
+        <w:rPr>
+          <w:noProof/>
+        </w:rPr>
+        <mc:AlternateContent>
+          <mc:Choice Requires="wps">
+            <w:drawing>
+              <wp:anchor distT="45720" distB="45720" distL="114300" distR="114300" simplePos="0" relativeHeight="251661312" behindDoc="0" locked="0" layoutInCell="1" hidden="0" allowOverlap="1" wp14:anchorId="65E3B2AB" wp14:editId="65794D53">
+                <wp:simplePos x="0" y="0"/>
+                <wp:positionH relativeFrom="margin">
+                  <wp:align>right</wp:align>
+                </wp:positionH>
+                <wp:positionV relativeFrom="paragraph">
+                  <wp:posOffset>247650</wp:posOffset>
+                </wp:positionV>
+                <wp:extent cx="2146300" cy="1242060"/>
+                <wp:effectExtent l="0" t="0" r="25400" b="15240"/>
+                <wp:wrapSquare wrapText="bothSides" distT="45720" distB="45720" distL="114300" distR="114300"/>
+                <wp:docPr id="300" name="Rectángulo 300"/>
+                <wp:cNvGraphicFramePr/>
+                <a:graphic xmlns:a="http://schemas.openxmlformats.org/drawingml/2006/main">
+                  <a:graphicData uri="http://schemas.microsoft.com/office/word/2010/wordprocessingShape">
+                    <wps:wsp>
+                      <wps:cNvSpPr/>
+                      <wps:spPr>
+                        <a:xfrm>
+                          <a:off x="0" y="0"/>
+                          <a:ext cx="2146300" cy="1242060"/>
+                        </a:xfrm>
+                        <a:prstGeom prst="rect">
+                          <a:avLst/>
+                        </a:prstGeom>
+                        <a:solidFill>
+                          <a:srgbClr val="FFFFFF"/>
+                        </a:solidFill>
+                        <a:ln w="9525" cap="flat" cmpd="sng">
+                          <a:solidFill>
+                            <a:schemeClr val="lt1"/>
+                          </a:solidFill>
+                          <a:prstDash val="solid"/>
+                          <a:miter lim="800000"/>
+                          <a:headEnd type="none" w="sm" len="sm"/>
+                          <a:tailEnd type="none" w="sm" len="sm"/>
+                        </a:ln>
+                      </wps:spPr>
+                      <wps:txbx>
+                        <w:txbxContent>
+                          <w:p>
+                            <w:pPr>
+                              <w:spacing w:line="275" w:lineRule="auto"/>
+                              <w:jc w:val="center"/>
+                              <w:textDirection w:val="btLr"/>
+                              <w:rPr>
+                                <w:b/>
+                                <w:bCs/>
+                                <w:color w:val="000000"/>
+                                <w:sz w:val="28"/>
+                              </w:rPr>
+                            </w:pPr>
+                            <w:r>
+                              <w:rPr>
+                                <w:b/>
+                                <w:bCs/>
+                                <w:color w:val="000000"/>
+                                <w:sz w:val="28"/>
+                              </w:rPr>
+                              <w:t>Integrantes:</w:t>
+                            </w:r>
+                          </w:p>
+                          <w:p>
+                            <w:pPr>
+                              <w:spacing w:line="275" w:lineRule="auto"/>
+                              <w:jc w:val="center"/>
+                              <w:textDirection w:val="btLr"/>
+                            </w:pPr>
+                            <w:r>
+                              <w:rPr>
+                                <w:color w:val="000000"/>
+                                <w:sz w:val="28"/>
+                              </w:rPr>
+                              <w:t>Gianfranco Pallero</w:t>
+                            </w:r>
+                          </w:p>
+                          <w:p>
+                            <w:pPr>
+                              <w:spacing w:line="275" w:lineRule="auto"/>
+                              <w:jc w:val="center"/>
+                              <w:textDirection w:val="btLr"/>
+                              <w:rPr>
+                                <w:color w:val="000000"/>
+                                <w:sz w:val="28"/>
+                              </w:rPr>
+                            </w:pPr>
+                            <w:r>
+                              <w:rPr>
+                                <w:color w:val="000000"/>
+                                <w:sz w:val="28"/>
+                              </w:rPr>
+                              <w:t>Joel Reyes</w:t>
+                            </w:r>
+                          </w:p>
+                          <w:p>
+                            <w:pPr>
+                              <w:spacing w:line="275" w:lineRule="auto"/>
+                              <w:jc w:val="center"/>
+                              <w:textDirection w:val="btLr"/>
+                              <w:rPr>
+                                <w:color w:val="000000"/>
+                                <w:sz w:val="28"/>
+                              </w:rPr>
+                            </w:pPr>
+                            <w:r>
+                              <w:rPr>
+                                <w:color w:val="000000"/>
+                                <w:sz w:val="28"/>
+                              </w:rPr>
+                              <w:t>Jorge Vera</w:t>
+                            </w:r>
+                          </w:p>
+                          <w:p>
+                            <w:pPr>
+                              <w:spacing w:line="275" w:lineRule="auto"/>
+                              <w:jc w:val="center"/>
+                              <w:textDirection w:val="btLr"/>
+                            </w:pPr>
+                            <w:r>
+                              <w:rPr>
+                                <w:color w:val="000000"/>
+                                <w:sz w:val="28"/>
+                              </w:rPr>
+                              <w:t>Sebastián Carvajal</w:t>
+                            </w:r>
+                          </w:p>
+                        </w:txbxContent>
+                      </wps:txbx>
+                      <wps:bodyPr spcFirstLastPara="1" wrap="square" lIns="91425" tIns="45700" rIns="91425" bIns="45700" anchor="t" anchorCtr="0">
+                        <a:noAutofit/>
+                      </wps:bodyPr>
+                    </wps:wsp>
+                  </a:graphicData>
+                </a:graphic>
+                <wp14:sizeRelH relativeFrom="margin">
+                  <wp14:pctWidth>0</wp14:pctWidth>
+                </wp14:sizeRelH>
+                <wp14:sizeRelV relativeFrom="margin">
+                  <wp14:pctHeight>0</wp14:pctHeight>
+                </wp14:sizeRelV>
+              </wp:anchor>
+            </w:drawing>
+          </mc:Choice>
+          <mc:Fallback>
+            <w:pict>
+              <v:rect w14:anchorId="65E3B2AB" id="Rectángulo 300" o:spid="_x0000_s1028" style="position:absolute;margin-left:117.8pt;margin-top:19.5pt;width:169pt;height:97.8pt;z-index:251661312;visibility:visible;mso-wrap-style:square;mso-width-percent:0;mso-height-percent:0;mso-wrap-distance-left:9pt;mso-wrap-distance-top:3.6pt;mso-wrap-distance-right:9pt;mso-wrap-distance-bottom:3.6pt;mso-position-horizontal:right;mso-position-horizontal-relative:margin;mso-position-vertical:absolute;mso-position-vertical-relative:text;mso-width-percent:0;mso-height-percent:0;mso-width-relative:margin;mso-height-relative:margin;v-text-anchor:top" o:gfxdata="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" strokecolor="white [3201]">
+                <v:stroke startarrowwidth="narrow" startarrowlength="short" endarrowwidth="narrow" endarrowlength="short"/>
+                <v:textbox inset="2.53958mm,1.2694mm,2.53958mm,1.2694mm">
+                  <w:txbxContent>
+                    <w:p>
+                      <w:pPr>
+                        <w:spacing w:line="275" w:lineRule="auto"/>
+                        <w:jc w:val="center"/>
+                        <w:textDirection w:val="btLr"/>
+                        <w:rPr>
+                          <w:b/>
+                          <w:bCs/>
+                          <w:color w:val="000000"/>
+                          <w:sz w:val="28"/>
+                        </w:rPr>
+                      </w:pPr>
+                      <w:r>
+                        <w:rPr>
+                          <w:b/>
+                          <w:bCs/>
+                          <w:color w:val="000000"/>
+                          <w:sz w:val="28"/>
+                        </w:rPr>
+                        <w:t>Integrantes:</w:t>
+                      </w:r>
+                    </w:p>
+                    <w:p>
+                      <w:pPr>
+                        <w:spacing w:line="275" w:lineRule="auto"/>
+                        <w:jc w:val="center"/>
+                        <w:textDirection w:val="btLr"/>
+                      </w:pPr>
+                      <w:r>
+                        <w:rPr>
+                          <w:color w:val="000000"/>
+                          <w:sz w:val="28"/>
+                        </w:rPr>
+                        <w:t>Gianfranco Pallero</w:t>
+                      </w:r>
+                    </w:p>
+                    <w:p>
+                      <w:pPr>
+                        <w:spacing w:line="275" w:lineRule="auto"/>
+                        <w:jc w:val="center"/>
+                        <w:textDirection w:val="btLr"/>
+                        <w:rPr>
+                          <w:color w:val="000000"/>
+                          <w:sz w:val="28"/>
+                        </w:rPr>
+                      </w:pPr>
+                      <w:r>
+                        <w:rPr>
+                          <w:color w:val="000000"/>
+                          <w:sz w:val="28"/>
+                        </w:rPr>
+                        <w:t>Joel Reyes</w:t>
+                      </w:r>
+                    </w:p>
+                    <w:p>
+                      <w:pPr>
+                        <w:spacing w:line="275" w:lineRule="auto"/>
+                        <w:jc w:val="center"/>
+                        <w:textDirection w:val="btLr"/>
+                        <w:rPr>
+                          <w:color w:val="000000"/>
+                          <w:sz w:val="28"/>
+                        </w:rPr>
+                      </w:pPr>
+                      <w:r>
+                        <w:rPr>
+                          <w:color w:val="000000"/>
+                          <w:sz w:val="28"/>
+                        </w:rPr>
+                        <w:t>Jorge Vera</w:t>
+                      </w:r>
+                    </w:p>
+                    <w:p>
+                      <w:pPr>
+                        <w:spacing w:line="275" w:lineRule="auto"/>
+                        <w:jc w:val="center"/>
+                        <w:textDirection w:val="btLr"/>
+                      </w:pPr>
+                      <w:r>
+                        <w:rPr>
+                          <w:color w:val="000000"/>
+                          <w:sz w:val="28"/>
+                        </w:rPr>
+                        <w:t>Sebastián Carvajal</w:t>
+                      </w:r>
+                    </w:p>
+                  </w:txbxContent>
+                </v:textbox>
+                <w10:wrap type="square" anchorx="margin"/>
+              </v:rect>
+            </w:pict>
+          </mc:Fallback>
+        </mc:AlternateContent>
+      </w:r>
+      <w:r>
+        <w:rPr>
+          <w:noProof/>
+        </w:rPr>
+        <mc:AlternateContent>
+          <mc:Choice Requires="wps">
+            <w:drawing>
+              <wp:anchor distT="0" distB="0" distL="114300" distR="114300" simplePos="0" relativeHeight="251662336" behindDoc="0" locked="0" layoutInCell="1" hidden="0" allowOverlap="1" wp14:anchorId="1701BE27" wp14:editId="3A1A7D35">
                 <wp:simplePos x="0" y="0"/>
                 <wp:positionH relativeFrom="margin">
                   <wp:align>left</wp:align>
@@ -395,7 +806,7 @@
           </mc:Choice>
           <mc:Fallback>
             <w:pict>
-              <v:rect w14:anchorId="1701BE27" id="Rectángulo 273" o:spid="_x0000_s1027" style="position:absolute;margin-left:0;margin-top:96.3pt;width:113.4pt;height:21pt;z-index:251662336;visibility:visible;mso-wrap-style:square;mso-width-percent:0;mso-height-percent:0;mso-wrap-distance-left:9pt;mso-wrap-distance-top:0;mso-wrap-distance-right:9pt;mso-wrap-distance-bottom:0;mso-position-horizontal:left;mso-position-horizontal-relative:margin;mso-position-vertical:absolute;mso-position-vertical-relative:text;mso-width-percent:0;mso-height-percent:0;mso-width-relative:margin;mso-height-relative:margin;v-text-anchor:top" o:gfxdata="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" filled="f" stroked="f">
+              <v:rect w14:anchorId="1701BE27" id="Rectángulo 273" o:spid="_x0000_s1029" style="position:absolute;margin-left:0;margin-top:96.3pt;width:113.4pt;height:21pt;z-index:251662336;visibility:visible;mso-wrap-style:square;mso-width-percent:0;mso-height-percent:0;mso-wrap-distance-left:9pt;mso-wrap-distance-top:0;mso-wrap-distance-right:9pt;mso-wrap-distance-bottom:0;mso-position-horizontal:left;mso-position-horizontal-relative:margin;mso-position-vertical:absolute;mso-position-vertical-relative:text;mso-width-percent:0;mso-height-percent:0;mso-width-relative:margin;mso-height-relative:margin;v-text-anchor:top" o:gfxdata="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" filled="f" stroked="f">
                 <v:textbox inset="2.53958mm,1.2694mm,2.53958mm,1.2694mm">
                   <w:txbxContent>
                     <w:p>
@@ -425,231 +836,6 @@
                   </w:txbxContent>
                 </v:textbox>
                 <w10:wrap anchorx="margin"/>
-              </v:rect>
-            </w:pict>
-          </mc:Fallback>
-        </mc:AlternateContent>
-      </w:r>
-      <w:r>
-        <w:rPr>
-          <w:noProof/>
-          <w:lang w:val="es-ES" w:eastAsia="es-ES"/>
-        </w:rPr>
-        <mc:AlternateContent>
-          <mc:Choice Requires="wps">
-            <w:drawing>
-              <wp:anchor distT="45720" distB="45720" distL="114300" distR="114300" simplePos="0" relativeHeight="251661312" behindDoc="0" locked="0" layoutInCell="1" hidden="0" allowOverlap="1" wp14:anchorId="65E3B2AB" wp14:editId="01AD9ABA">
-                <wp:simplePos x="0" y="0"/>
-                <wp:positionH relativeFrom="margin">
-                  <wp:align>right</wp:align>
-                </wp:positionH>
-                <wp:positionV relativeFrom="paragraph">
-                  <wp:posOffset>457200</wp:posOffset>
-                </wp:positionV>
-                <wp:extent cx="2146300" cy="1019175"/>
-                <wp:effectExtent l="0" t="0" r="25400" b="28575"/>
-                <wp:wrapSquare wrapText="bothSides" distT="45720" distB="45720" distL="114300" distR="114300"/>
-                <wp:docPr id="300" name="Rectángulo 300"/>
-                <wp:cNvGraphicFramePr/>
-                <a:graphic xmlns:a="http://schemas.openxmlformats.org/drawingml/2006/main">
-                  <a:graphicData uri="http://schemas.microsoft.com/office/word/2010/wordprocessingShape">
-                    <wps:wsp>
-                      <wps:cNvSpPr/>
-                      <wps:spPr>
-                        <a:xfrm>
-                          <a:off x="0" y="0"/>
-                          <a:ext cx="2146300" cy="1019175"/>
-                        </a:xfrm>
-                        <a:prstGeom prst="rect">
-                          <a:avLst/>
-                        </a:prstGeom>
-                        <a:solidFill>
-                          <a:srgbClr val="FFFFFF"/>
-                        </a:solidFill>
-                        <a:ln w="9525" cap="flat" cmpd="sng">
-                          <a:solidFill>
-                            <a:schemeClr val="lt1"/>
-                          </a:solidFill>
-                          <a:prstDash val="solid"/>
-                          <a:miter lim="800000"/>
-                          <a:headEnd type="none" w="sm" len="sm"/>
-                          <a:tailEnd type="none" w="sm" len="sm"/>
-                        </a:ln>
-                      </wps:spPr>
-                      <wps:txbx>
-                        <w:txbxContent>
-                          <w:p>
-                            <w:pPr>
-                              <w:spacing w:line="275" w:lineRule="auto"/>
-                              <w:jc w:val="center"/>
-                              <w:textDirection w:val="btLr"/>
-                            </w:pPr>
-                            <w:r>
-                              <w:rPr>
-                                <w:color w:val="000000"/>
-                                <w:sz w:val="28"/>
-                              </w:rPr>
-                              <w:t xml:space="preserve">Gianfranco </w:t>
-                            </w:r>
-                            <w:proofErr w:type="spellStart"/>
-                            <w:r>
-                              <w:rPr>
-                                <w:color w:val="000000"/>
-                                <w:sz w:val="28"/>
-                              </w:rPr>
-                              <w:t>Pallero</w:t>
-                            </w:r>
-                            <w:proofErr w:type="spellEnd"/>
-                          </w:p>
-                          <w:p>
-                            <w:pPr>
-                              <w:spacing w:line="275" w:lineRule="auto"/>
-                              <w:jc w:val="center"/>
-                              <w:textDirection w:val="btLr"/>
-                              <w:rPr>
-                                <w:color w:val="000000"/>
-                                <w:sz w:val="28"/>
-                              </w:rPr>
-                            </w:pPr>
-                            <w:r>
-                              <w:rPr>
-                                <w:color w:val="000000"/>
-                                <w:sz w:val="28"/>
-                              </w:rPr>
-                              <w:t>Joel Reyes</w:t>
-                            </w:r>
-                          </w:p>
-                          <w:p>
-                            <w:pPr>
-                              <w:spacing w:line="275" w:lineRule="auto"/>
-                              <w:jc w:val="center"/>
-                              <w:textDirection w:val="btLr"/>
-                              <w:rPr>
-                                <w:color w:val="000000"/>
-                                <w:sz w:val="28"/>
-                              </w:rPr>
-                            </w:pPr>
-                            <w:r>
-                              <w:rPr>
-                                <w:color w:val="000000"/>
-                                <w:sz w:val="28"/>
-                              </w:rPr>
-                              <w:t>Jorge Vera</w:t>
-                            </w:r>
-                          </w:p>
-                          <w:p>
-                            <w:pPr>
-                              <w:spacing w:line="275" w:lineRule="auto"/>
-                              <w:jc w:val="center"/>
-                              <w:textDirection w:val="btLr"/>
-                            </w:pPr>
-                            <w:r>
-                              <w:rPr>
-                                <w:color w:val="000000"/>
-                                <w:sz w:val="28"/>
-                              </w:rPr>
-                              <w:t>Sebastián Carvajal</w:t>
-                            </w:r>
-                          </w:p>
-                        </w:txbxContent>
-                      </wps:txbx>
-                      <wps:bodyPr spcFirstLastPara="1" wrap="square" lIns="91425" tIns="45700" rIns="91425" bIns="45700" anchor="t" anchorCtr="0">
-                        <a:noAutofit/>
-                      </wps:bodyPr>
-                    </wps:wsp>
-                  </a:graphicData>
-                </a:graphic>
-                <wp14:sizeRelH relativeFrom="margin">
-                  <wp14:pctWidth>0</wp14:pctWidth>
-                </wp14:sizeRelH>
-                <wp14:sizeRelV relativeFrom="margin">
-                  <wp14:pctHeight>0</wp14:pctHeight>
-                </wp14:sizeRelV>
-              </wp:anchor>
-            </w:drawing>
-          </mc:Choice>
-          <mc:Fallback>
-            <w:pict>
-              <v:rect w14:anchorId="65E3B2AB" id="Rectángulo 300" o:spid="_x0000_s1028" style="position:absolute;margin-left:117.8pt;margin-top:36pt;width:169pt;height:80.25pt;z-index:251661312;visibility:visible;mso-wrap-style:square;mso-width-percent:0;mso-height-percent:0;mso-wrap-distance-left:9pt;mso-wrap-distance-top:3.6pt;mso-wrap-distance-right:9pt;mso-wrap-distance-bottom:3.6pt;mso-position-horizontal:right;mso-position-horizontal-relative:margin;mso-position-vertical:absolute;mso-position-vertical-relative:text;mso-width-percent:0;mso-height-percent:0;mso-width-relative:margin;mso-height-relative:margin;v-text-anchor:top" o:gfxdata="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" strokecolor="white [3201]">
-                <v:stroke startarrowwidth="narrow" startarrowlength="short" endarrowwidth="narrow" endarrowlength="short"/>
-                <v:textbox inset="2.53958mm,1.2694mm,2.53958mm,1.2694mm">
-                  <w:txbxContent>
-                    <w:p>
-                      <w:pPr>
-                        <w:spacing w:line="275" w:lineRule="auto"/>
-                        <w:jc w:val="center"/>
-                        <w:textDirection w:val="btLr"/>
-                      </w:pPr>
-                      <w:r>
-                        <w:rPr>
-                          <w:color w:val="000000"/>
-                          <w:sz w:val="28"/>
-                        </w:rPr>
-                        <w:t xml:space="preserve">Gianfranco </w:t>
-                      </w:r>
-                      <w:proofErr w:type="spellStart"/>
-                      <w:r>
-                        <w:rPr>
-                          <w:color w:val="000000"/>
-                          <w:sz w:val="28"/>
-                        </w:rPr>
-                        <w:t>Pallero</w:t>
-                      </w:r>
-                      <w:proofErr w:type="spellEnd"/>
-                    </w:p>
-                    <w:p>
-                      <w:pPr>
-                        <w:spacing w:line="275" w:lineRule="auto"/>
-                        <w:jc w:val="center"/>
-                        <w:textDirection w:val="btLr"/>
-                        <w:rPr>
-                          <w:color w:val="000000"/>
-                          <w:sz w:val="28"/>
-                        </w:rPr>
-                      </w:pPr>
-                      <w:r>
-                        <w:rPr>
-                          <w:color w:val="000000"/>
-                          <w:sz w:val="28"/>
-                        </w:rPr>
-                        <w:t>Joel Reyes</w:t>
-                      </w:r>
-                    </w:p>
-                    <w:p>
-                      <w:pPr>
-                        <w:spacing w:line="275" w:lineRule="auto"/>
-                        <w:jc w:val="center"/>
-                        <w:textDirection w:val="btLr"/>
-                        <w:rPr>
-                          <w:color w:val="000000"/>
-                          <w:sz w:val="28"/>
-                        </w:rPr>
-                      </w:pPr>
-                      <w:r>
-                        <w:rPr>
-                          <w:color w:val="000000"/>
-                          <w:sz w:val="28"/>
-                        </w:rPr>
-                        <w:t>Jorge Vera</w:t>
-                      </w:r>
-                    </w:p>
-                    <w:p>
-                      <w:pPr>
-                        <w:spacing w:line="275" w:lineRule="auto"/>
-                        <w:jc w:val="center"/>
-                        <w:textDirection w:val="btLr"/>
-                      </w:pPr>
-                      <w:r>
-                        <w:rPr>
-                          <w:color w:val="000000"/>
-                          <w:sz w:val="28"/>
-                        </w:rPr>
-                        <w:t>Sebastián Carvajal</w:t>
-                      </w:r>
-                    </w:p>
-                  </w:txbxContent>
-                </v:textbox>
-                <w10:wrap type="square" anchorx="margin"/>
               </v:rect>
             </w:pict>
           </mc:Fallback>
@@ -720,7 +906,7 @@
           <w:r>
             <w:fldChar w:fldCharType="separate"/>
           </w:r>
-          <w:hyperlink w:anchor="_Toc118368728" w:history="1">
+          <w:hyperlink w:anchor="_Toc118471265" w:history="1">
             <w:r>
               <w:rPr>
                 <w:rStyle w:val="Hipervnculo"/>
@@ -748,7 +934,7 @@
                 <w:noProof/>
                 <w:webHidden/>
               </w:rPr>
-              <w:instrText xml:space="preserve"> PAGEREF _Toc118368728 \h </w:instrText>
+              <w:instrText xml:space="preserve"> PAGEREF _Toc118471265 \h </w:instrText>
             </w:r>
             <w:r>
               <w:rPr>
@@ -793,7 +979,7 @@
               <w:u w:val="none"/>
             </w:rPr>
           </w:pPr>
-          <w:hyperlink w:anchor="_Toc118368729" w:history="1">
+          <w:hyperlink w:anchor="_Toc118471266" w:history="1">
             <w:r>
               <w:rPr>
                 <w:rStyle w:val="Hipervnculo"/>
@@ -820,7 +1006,7 @@
                 <w:noProof/>
                 <w:webHidden/>
               </w:rPr>
-              <w:instrText xml:space="preserve"> PAGEREF _Toc118368729 \h </w:instrText>
+              <w:instrText xml:space="preserve"> PAGEREF _Toc118471266 \h </w:instrText>
             </w:r>
             <w:r>
               <w:rPr>
@@ -862,7 +1048,7 @@
               <w:noProof/>
             </w:rPr>
           </w:pPr>
-          <w:hyperlink w:anchor="_Toc118368730" w:history="1">
+          <w:hyperlink w:anchor="_Toc118471267" w:history="1">
             <w:r>
               <w:rPr>
                 <w:rStyle w:val="Hipervnculo"/>
@@ -889,7 +1075,7 @@
                 <w:noProof/>
                 <w:webHidden/>
               </w:rPr>
-              <w:instrText xml:space="preserve"> PAGEREF _Toc118368730 \h </w:instrText>
+              <w:instrText xml:space="preserve"> PAGEREF _Toc118471267 \h </w:instrText>
             </w:r>
             <w:r>
               <w:rPr>
@@ -931,7 +1117,7 @@
               <w:noProof/>
             </w:rPr>
           </w:pPr>
-          <w:hyperlink w:anchor="_Toc118368731" w:history="1">
+          <w:hyperlink w:anchor="_Toc118471268" w:history="1">
             <w:r>
               <w:rPr>
                 <w:rStyle w:val="Hipervnculo"/>
@@ -958,76 +1144,7 @@
                 <w:noProof/>
                 <w:webHidden/>
               </w:rPr>
-              <w:instrText xml:space="preserve"> PAGEREF _Toc118368731 \h </w:instrText>
-            </w:r>
-            <w:r>
-              <w:rPr>
-                <w:noProof/>
-                <w:webHidden/>
-              </w:rPr>
-            </w:r>
-            <w:r>
-              <w:rPr>
-                <w:noProof/>
-                <w:webHidden/>
-              </w:rPr>
-              <w:fldChar w:fldCharType="separate"/>
-            </w:r>
-            <w:r>
-              <w:rPr>
-                <w:noProof/>
-                <w:webHidden/>
-              </w:rPr>
-              <w:t>3</w:t>
-            </w:r>
-            <w:r>
-              <w:rPr>
-                <w:noProof/>
-                <w:webHidden/>
-              </w:rPr>
-              <w:fldChar w:fldCharType="end"/>
-            </w:r>
-          </w:hyperlink>
-        </w:p>
-        <w:p>
-          <w:pPr>
-            <w:pStyle w:val="TDC2"/>
-            <w:tabs>
-              <w:tab w:val="right" w:leader="dot" w:pos="8828"/>
-            </w:tabs>
-            <w:rPr>
-              <w:rFonts w:cstheme="minorBidi"/>
-              <w:noProof/>
-            </w:rPr>
-          </w:pPr>
-          <w:hyperlink w:anchor="_Toc118368732" w:history="1">
-            <w:r>
-              <w:rPr>
-                <w:rStyle w:val="Hipervnculo"/>
-                <w:noProof/>
-              </w:rPr>
-              <w:t>Descripción de alcance del problema</w:t>
-            </w:r>
-            <w:r>
-              <w:rPr>
-                <w:noProof/>
-                <w:webHidden/>
-              </w:rPr>
-              <w:tab/>
-            </w:r>
-            <w:r>
-              <w:rPr>
-                <w:noProof/>
-                <w:webHidden/>
-              </w:rPr>
-              <w:fldChar w:fldCharType="begin"/>
-            </w:r>
-            <w:r>
-              <w:rPr>
-                <w:noProof/>
-                <w:webHidden/>
-              </w:rPr>
-              <w:instrText xml:space="preserve"> PAGEREF _Toc118368732 \h </w:instrText>
+              <w:instrText xml:space="preserve"> PAGEREF _Toc118471268 \h </w:instrText>
             </w:r>
             <w:r>
               <w:rPr>
@@ -1072,7 +1189,7 @@
               <w:u w:val="none"/>
             </w:rPr>
           </w:pPr>
-          <w:hyperlink w:anchor="_Toc118368733" w:history="1">
+          <w:hyperlink w:anchor="_Toc118471269" w:history="1">
             <w:r>
               <w:rPr>
                 <w:rStyle w:val="Hipervnculo"/>
@@ -1100,7 +1217,7 @@
                 <w:noProof/>
                 <w:webHidden/>
               </w:rPr>
-              <w:instrText xml:space="preserve"> PAGEREF _Toc118368733 \h </w:instrText>
+              <w:instrText xml:space="preserve"> PAGEREF _Toc118471269 \h </w:instrText>
             </w:r>
             <w:r>
               <w:rPr>
@@ -1142,7 +1259,7 @@
               <w:noProof/>
             </w:rPr>
           </w:pPr>
-          <w:hyperlink w:anchor="_Toc118368734" w:history="1">
+          <w:hyperlink w:anchor="_Toc118471270" w:history="1">
             <w:r>
               <w:rPr>
                 <w:rStyle w:val="Hipervnculo"/>
@@ -1169,7 +1286,7 @@
                 <w:noProof/>
                 <w:webHidden/>
               </w:rPr>
-              <w:instrText xml:space="preserve"> PAGEREF _Toc118368734 \h </w:instrText>
+              <w:instrText xml:space="preserve"> PAGEREF _Toc118471270 \h </w:instrText>
             </w:r>
             <w:r>
               <w:rPr>
@@ -1211,7 +1328,7 @@
               <w:noProof/>
             </w:rPr>
           </w:pPr>
-          <w:hyperlink w:anchor="_Toc118368735" w:history="1">
+          <w:hyperlink w:anchor="_Toc118471271" w:history="1">
             <w:r>
               <w:rPr>
                 <w:rStyle w:val="Hipervnculo"/>
@@ -1238,7 +1355,7 @@
                 <w:noProof/>
                 <w:webHidden/>
               </w:rPr>
-              <w:instrText xml:space="preserve"> PAGEREF _Toc118368735 \h </w:instrText>
+              <w:instrText xml:space="preserve"> PAGEREF _Toc118471271 \h </w:instrText>
             </w:r>
             <w:r>
               <w:rPr>
@@ -1280,7 +1397,7 @@
               <w:noProof/>
             </w:rPr>
           </w:pPr>
-          <w:hyperlink w:anchor="_Toc118368736" w:history="1">
+          <w:hyperlink w:anchor="_Toc118471272" w:history="1">
             <w:r>
               <w:rPr>
                 <w:rStyle w:val="Hipervnculo"/>
@@ -1307,7 +1424,7 @@
                 <w:noProof/>
                 <w:webHidden/>
               </w:rPr>
-              <w:instrText xml:space="preserve"> PAGEREF _Toc118368736 \h </w:instrText>
+              <w:instrText xml:space="preserve"> PAGEREF _Toc118471272 \h </w:instrText>
             </w:r>
             <w:r>
               <w:rPr>
@@ -1349,7 +1466,7 @@
               <w:noProof/>
             </w:rPr>
           </w:pPr>
-          <w:hyperlink w:anchor="_Toc118368737" w:history="1">
+          <w:hyperlink w:anchor="_Toc118471273" w:history="1">
             <w:r>
               <w:rPr>
                 <w:rStyle w:val="Hipervnculo"/>
@@ -1376,7 +1493,7 @@
                 <w:noProof/>
                 <w:webHidden/>
               </w:rPr>
-              <w:instrText xml:space="preserve"> PAGEREF _Toc118368737 \h </w:instrText>
+              <w:instrText xml:space="preserve"> PAGEREF _Toc118471273 \h </w:instrText>
             </w:r>
             <w:r>
               <w:rPr>
@@ -1418,7 +1535,7 @@
               <w:noProof/>
             </w:rPr>
           </w:pPr>
-          <w:hyperlink w:anchor="_Toc118368738" w:history="1">
+          <w:hyperlink w:anchor="_Toc118471274" w:history="1">
             <w:r>
               <w:rPr>
                 <w:rStyle w:val="Hipervnculo"/>
@@ -1445,7 +1562,7 @@
                 <w:noProof/>
                 <w:webHidden/>
               </w:rPr>
-              <w:instrText xml:space="preserve"> PAGEREF _Toc118368738 \h </w:instrText>
+              <w:instrText xml:space="preserve"> PAGEREF _Toc118471274 \h </w:instrText>
             </w:r>
             <w:r>
               <w:rPr>
@@ -1487,7 +1604,7 @@
               <w:noProof/>
             </w:rPr>
           </w:pPr>
-          <w:hyperlink w:anchor="_Toc118368739" w:history="1">
+          <w:hyperlink w:anchor="_Toc118471275" w:history="1">
             <w:r>
               <w:rPr>
                 <w:rStyle w:val="Hipervnculo"/>
@@ -1514,7 +1631,7 @@
                 <w:noProof/>
                 <w:webHidden/>
               </w:rPr>
-              <w:instrText xml:space="preserve"> PAGEREF _Toc118368739 \h </w:instrText>
+              <w:instrText xml:space="preserve"> PAGEREF _Toc118471275 \h </w:instrText>
             </w:r>
             <w:r>
               <w:rPr>
@@ -1559,7 +1676,7 @@
               <w:u w:val="none"/>
             </w:rPr>
           </w:pPr>
-          <w:hyperlink w:anchor="_Toc118368740" w:history="1">
+          <w:hyperlink w:anchor="_Toc118471276" w:history="1">
             <w:r>
               <w:rPr>
                 <w:rStyle w:val="Hipervnculo"/>
@@ -1586,7 +1703,7 @@
                 <w:noProof/>
                 <w:webHidden/>
               </w:rPr>
-              <w:instrText xml:space="preserve"> PAGEREF _Toc118368740 \h </w:instrText>
+              <w:instrText xml:space="preserve"> PAGEREF _Toc118471276 \h </w:instrText>
             </w:r>
             <w:r>
               <w:rPr>
@@ -1631,7 +1748,7 @@
               <w:u w:val="none"/>
             </w:rPr>
           </w:pPr>
-          <w:hyperlink w:anchor="_Toc118368741" w:history="1">
+          <w:hyperlink w:anchor="_Toc118471277" w:history="1">
             <w:r>
               <w:rPr>
                 <w:rStyle w:val="Hipervnculo"/>
@@ -1659,7 +1776,7 @@
                 <w:noProof/>
                 <w:webHidden/>
               </w:rPr>
-              <w:instrText xml:space="preserve"> PAGEREF _Toc118368741 \h </w:instrText>
+              <w:instrText xml:space="preserve"> PAGEREF _Toc118471277 \h </w:instrText>
             </w:r>
             <w:r>
               <w:rPr>
@@ -1701,7 +1818,7 @@
               <w:noProof/>
             </w:rPr>
           </w:pPr>
-          <w:hyperlink w:anchor="_Toc118368742" w:history="1">
+          <w:hyperlink w:anchor="_Toc118471278" w:history="1">
             <w:r>
               <w:rPr>
                 <w:rStyle w:val="Hipervnculo"/>
@@ -1728,7 +1845,7 @@
                 <w:noProof/>
                 <w:webHidden/>
               </w:rPr>
-              <w:instrText xml:space="preserve"> PAGEREF _Toc118368742 \h </w:instrText>
+              <w:instrText xml:space="preserve"> PAGEREF _Toc118471278 \h </w:instrText>
             </w:r>
             <w:r>
               <w:rPr>
@@ -1770,7 +1887,7 @@
               <w:noProof/>
             </w:rPr>
           </w:pPr>
-          <w:hyperlink w:anchor="_Toc118368743" w:history="1">
+          <w:hyperlink w:anchor="_Toc118471279" w:history="1">
             <w:r>
               <w:rPr>
                 <w:rStyle w:val="Hipervnculo"/>
@@ -1797,7 +1914,7 @@
                 <w:noProof/>
                 <w:webHidden/>
               </w:rPr>
-              <w:instrText xml:space="preserve"> PAGEREF _Toc118368743 \h </w:instrText>
+              <w:instrText xml:space="preserve"> PAGEREF _Toc118471279 \h </w:instrText>
             </w:r>
             <w:r>
               <w:rPr>
@@ -1864,7 +1981,7 @@
           <w:rFonts w:eastAsia="EB Garamond Medium"/>
         </w:rPr>
       </w:pPr>
-      <w:bookmarkStart w:id="0" w:name="_Toc118368728"/>
+      <w:bookmarkStart w:id="0" w:name="_Toc118471265"/>
       <w:r>
         <w:rPr>
           <w:rFonts w:eastAsia="EB Garamond Medium"/>
@@ -1920,13 +2037,49 @@
         <w:t>permitiendo así un alto entendimiento</w:t>
       </w:r>
       <w:r>
-        <w:t xml:space="preserve"> de las partes de sus códigos. Desde docencia en UNAP, se solicita para la asignatura “Fundamentos de lenguajes de la programación” la realización de un programa en Ruby que sirva de cuestionario para </w:t>
-      </w:r>
-      <w:r>
-        <w:t xml:space="preserve">la identificación de la depresión, dicho programa contará con los requisitos de una conexión a base de datos, ponderación de preguntas y </w:t>
-      </w:r>
-      <w:r>
-        <w:t>funcionalidad universal en computadores, la interfaz visual es irrelevante para el motivo en cuestión.</w:t>
+        <w:t xml:space="preserve"> de las partes de sus códigos. Desde docencia en UNAP, se solicita para la asignatura “Fundamentos de lenguaje de</w:t>
+      </w:r>
+      <w:r>
+        <w:t xml:space="preserve"> </w:t>
+      </w:r>
+      <w:r>
+        <w:t xml:space="preserve">programación” la realización de un programa en Ruby que sirva </w:t>
+      </w:r>
+      <w:r>
+        <w:t>como sistema de gestió</w:t>
+      </w:r>
+      <w:r>
+        <w:t>n y evaluación de pacientes,</w:t>
+      </w:r>
+      <w:r>
+        <w:t xml:space="preserve"> dicho programa contará con los requisitos </w:t>
+      </w:r>
+      <w:r>
+        <w:t xml:space="preserve">básicos </w:t>
+      </w:r>
+      <w:r>
+        <w:t>de una conexión a base de datos</w:t>
+      </w:r>
+      <w:r>
+        <w:t>, cuentas administradoras para los psicólogos</w:t>
+      </w:r>
+      <w:r>
+        <w:t xml:space="preserve"> y</w:t>
+      </w:r>
+      <w:r>
+        <w:t xml:space="preserve"> </w:t>
+      </w:r>
+      <w:r>
+        <w:t xml:space="preserve">edición de encuestas con </w:t>
+      </w:r>
+      <w:r>
+        <w:t>ponderación de preguntas</w:t>
+      </w:r>
+      <w:r>
+        <w:t>, la interfaz visual es irrelevante para el motivo en cuestió</w:t>
+      </w:r>
+      <w:r>
+        <w:t>n.</w:t>
       </w:r>
     </w:p>
     <w:p/>
@@ -1934,7 +2087,7 @@
       <w:pPr>
         <w:pStyle w:val="Ttulo1"/>
       </w:pPr>
-      <w:bookmarkStart w:id="1" w:name="_Toc118368729"/>
+      <w:bookmarkStart w:id="1" w:name="_Toc118471266"/>
       <w:r>
         <w:t>Descripción de la problemática</w:t>
       </w:r>
@@ -1944,7 +2097,7 @@
       <w:pPr>
         <w:pStyle w:val="Ttulo2"/>
       </w:pPr>
-      <w:bookmarkStart w:id="2" w:name="_Toc118368730"/>
+      <w:bookmarkStart w:id="2" w:name="_Toc118471267"/>
       <w:r>
         <w:t>Descripción de áreas a trabajar</w:t>
       </w:r>
@@ -1958,7 +2111,13 @@
         <w:t xml:space="preserve">, </w:t>
       </w:r>
       <w:r>
-        <w:t xml:space="preserve">como tal la depresión cuenta con distintas clasificaciones y síntomas que abarcan </w:t>
+        <w:t>como tal</w:t>
+      </w:r>
+      <w:r>
+        <w:t>,</w:t>
+      </w:r>
+      <w:r>
+        <w:t xml:space="preserve"> la depresión cuenta con distintas clasificaciones y síntomas que abarcan </w:t>
       </w:r>
       <w:r>
         <w:t xml:space="preserve">con mayor precisión la </w:t>
@@ -1983,11 +2142,9 @@
           <w:numId w:val="2"/>
         </w:numPr>
       </w:pPr>
-      <w:proofErr w:type="spellStart"/>
       <w:r>
         <w:t>Anhedonia</w:t>
       </w:r>
-      <w:proofErr w:type="spellEnd"/>
       <w:r>
         <w:rPr>
           <w:rStyle w:val="Refdenotaalpie"/>
@@ -2068,115 +2225,93 @@
       </w:r>
     </w:p>
     <w:p/>
+    <w:p>
+      <w:r>
+        <w:t>La identificación de la depresión debe de ser realizada por profesionales en el área</w:t>
+      </w:r>
+      <w:r>
+        <w:t xml:space="preserve"> y tratada por los mismos, pero para su identificación existen distintos métodos y preguntas rutinarias que realizar, encuestas tales como el “Inventario de depresión de Beck”, “HRS-D” y “MADRS” son sólo las más conocidas en el área.</w:t>
+      </w:r>
+      <w:r>
+        <w:t xml:space="preserve"> Dentro de las preguntas que </w:t>
+      </w:r>
+      <w:r>
+        <w:lastRenderedPageBreak/>
+        <w:t>integran las distintas encuest</w:t>
+      </w:r>
+      <w:r>
+        <w:t>as existe una jerarquía entre preguntas, pues dentro de la depresión existen identificadores claves como el insomnio o la anhedonia, estas preguntas y su valoración son administradas por el psicólogo en cuestión</w:t>
+      </w:r>
+      <w:r>
+        <w:t>.</w:t>
+      </w:r>
+    </w:p>
     <w:p/>
     <w:p>
       <w:pPr>
         <w:pStyle w:val="Ttulo2"/>
-        <w:jc w:val="both"/>
-      </w:pPr>
-      <w:bookmarkStart w:id="3" w:name="_Toc118368731"/>
+      </w:pPr>
+      <w:bookmarkStart w:id="3" w:name="_Toc118471268"/>
       <w:r>
         <w:t>Descripción de objetivo</w:t>
       </w:r>
       <w:bookmarkEnd w:id="3"/>
     </w:p>
     <w:p>
-      <w:pPr>
-        <w:jc w:val="both"/>
-        <w:rPr>
-          <w:rFonts w:asciiTheme="minorHAnsi" w:hAnsiTheme="minorHAnsi"/>
-        </w:rPr>
-      </w:pPr>
-      <w:r>
-        <w:rPr>
-          <w:rFonts w:asciiTheme="minorHAnsi" w:hAnsiTheme="minorHAnsi"/>
-        </w:rPr>
-        <w:t xml:space="preserve">La finalidad del sistema es hacer una entrevista hacia las personas para saber si tienen </w:t>
-      </w:r>
-      <w:r>
-        <w:rPr>
-          <w:rFonts w:asciiTheme="minorHAnsi" w:hAnsiTheme="minorHAnsi"/>
-        </w:rPr>
-        <w:t>depresión</w:t>
-      </w:r>
-      <w:r>
-        <w:rPr>
-          <w:rFonts w:asciiTheme="minorHAnsi" w:hAnsiTheme="minorHAnsi"/>
-        </w:rPr>
-        <w:t xml:space="preserve">, con preguntas que tienen un puntaje nos </w:t>
-      </w:r>
-      <w:r>
-        <w:rPr>
-          <w:rFonts w:asciiTheme="minorHAnsi" w:hAnsiTheme="minorHAnsi"/>
-        </w:rPr>
-        <w:t>dará</w:t>
-      </w:r>
-      <w:r>
-        <w:rPr>
-          <w:rFonts w:asciiTheme="minorHAnsi" w:hAnsiTheme="minorHAnsi"/>
-        </w:rPr>
-        <w:t xml:space="preserve"> un indicio </w:t>
-      </w:r>
-      <w:r>
-        <w:rPr>
-          <w:rFonts w:asciiTheme="minorHAnsi" w:hAnsiTheme="minorHAnsi"/>
-        </w:rPr>
-        <w:t>si la persona tiene o no depresión.</w:t>
-      </w:r>
-    </w:p>
+      <w:r>
+        <w:t xml:space="preserve">Se busca el diseño e implementación de un sistema </w:t>
+      </w:r>
+      <w:r>
+        <w:t xml:space="preserve">programado en Ruby </w:t>
+      </w:r>
+      <w:r>
+        <w:t>que permita la automatización de los registros</w:t>
+      </w:r>
+      <w:r>
+        <w:t xml:space="preserve"> por parte de los psicólogos, además los psicólogos contarán con cuentas exclusivas para su uso que permitan la gestión de pacientes, desarrollo de encuestas y personalización de estas.</w:t>
+      </w:r>
+    </w:p>
+    <w:p>
+      <w:r>
+        <w:t>El sistema deberá contener una conexión a una base de datos anexa que será desarrollada en SQL, dicha base de datos será actualizada por el psicólogo sin la necesidad de programarla, se le otorgarán las funciones necesarias para añadir, eliminar y modificar sus distintas tablas</w:t>
+      </w:r>
+      <w:r>
+        <w:rPr>
+          <w:rStyle w:val="Refdenotaalpie"/>
+        </w:rPr>
+        <w:footnoteReference w:id="2"/>
+      </w:r>
+      <w:r>
+        <w:t>.</w:t>
+      </w:r>
+    </w:p>
+    <w:p/>
+    <w:p>
+      <w:pPr>
+        <w:pStyle w:val="Ttulo1"/>
+        <w:rPr>
+          <w:rFonts w:eastAsia="EB Garamond Medium"/>
+        </w:rPr>
+      </w:pPr>
+      <w:bookmarkStart w:id="4" w:name="_Toc118471269"/>
+      <w:r>
+        <w:rPr>
+          <w:rFonts w:eastAsia="EB Garamond Medium"/>
+        </w:rPr>
+        <w:t>Desarrollo</w:t>
+      </w:r>
+      <w:bookmarkEnd w:id="4"/>
+    </w:p>
+    <w:p/>
     <w:p>
       <w:pPr>
         <w:pStyle w:val="Ttulo2"/>
-        <w:jc w:val="both"/>
-      </w:pPr>
-      <w:bookmarkStart w:id="4" w:name="_Toc118368732"/>
-      <w:r>
-        <w:lastRenderedPageBreak/>
-        <w:t>Descripción de alcance del problema</w:t>
-      </w:r>
-      <w:bookmarkEnd w:id="4"/>
-    </w:p>
-    <w:p>
-      <w:pPr>
-        <w:jc w:val="both"/>
-        <w:rPr>
-          <w:rFonts w:asciiTheme="minorHAnsi" w:hAnsiTheme="minorHAnsi"/>
-        </w:rPr>
-      </w:pPr>
-      <w:r>
-        <w:rPr>
-          <w:rFonts w:asciiTheme="minorHAnsi" w:hAnsiTheme="minorHAnsi"/>
-        </w:rPr>
-        <w:t>Para llevar a cabo el problema se hará un código en Ruby con preguntas de la entrevista el cual tendrá un puntaje, con ese puntaje se tiene una observación sobre la persona entrevistada y se va a ingresar en la base de datos.</w:t>
-      </w:r>
-    </w:p>
-    <w:p/>
-    <w:p>
-      <w:pPr>
-        <w:pStyle w:val="Ttulo1"/>
-        <w:rPr>
-          <w:rFonts w:eastAsia="EB Garamond Medium"/>
-        </w:rPr>
-      </w:pPr>
-      <w:bookmarkStart w:id="5" w:name="_Toc118368733"/>
-      <w:r>
-        <w:rPr>
-          <w:rFonts w:eastAsia="EB Garamond Medium"/>
-        </w:rPr>
-        <w:t>Desarrollo</w:t>
+      </w:pPr>
+      <w:bookmarkStart w:id="5" w:name="_Toc118471270"/>
+      <w:r>
+        <w:t>Contenido del producto</w:t>
       </w:r>
       <w:bookmarkEnd w:id="5"/>
-    </w:p>
-    <w:p/>
-    <w:p>
-      <w:pPr>
-        <w:pStyle w:val="Ttulo2"/>
-      </w:pPr>
-      <w:bookmarkStart w:id="6" w:name="_Toc118368734"/>
-      <w:r>
-        <w:t>Contenido del producto</w:t>
-      </w:r>
-      <w:bookmarkEnd w:id="6"/>
     </w:p>
     <w:p/>
     <w:p>
@@ -2242,14 +2377,16 @@
         </w:rPr>
         <w:t xml:space="preserve">Me culpo a </w:t>
       </w:r>
-      <w:r>
-        <w:rPr>
-          <w:rFonts w:asciiTheme="minorHAnsi" w:hAnsiTheme="minorHAnsi" w:cstheme="minorHAnsi"/>
-          <w:sz w:val="24"/>
-          <w:szCs w:val="24"/>
-        </w:rPr>
-        <w:t>mí</w:t>
-      </w:r>
+      <w:proofErr w:type="spellStart"/>
+      <w:r>
+        <w:rPr>
+          <w:rFonts w:asciiTheme="minorHAnsi" w:hAnsiTheme="minorHAnsi" w:cstheme="minorHAnsi"/>
+          <w:sz w:val="24"/>
+          <w:szCs w:val="24"/>
+        </w:rPr>
+        <w:t>mi</w:t>
+      </w:r>
+      <w:proofErr w:type="spellEnd"/>
       <w:r>
         <w:rPr>
           <w:rFonts w:asciiTheme="minorHAnsi" w:hAnsiTheme="minorHAnsi" w:cstheme="minorHAnsi"/>
@@ -2281,6 +2418,14 @@
         </w:rPr>
         <w:t>Ideas de culpa o meditación sobre errores pasados o malas acciones.</w:t>
       </w:r>
+      <w:r>
+        <w:rPr>
+          <w:rFonts w:asciiTheme="minorHAnsi" w:hAnsiTheme="minorHAnsi" w:cstheme="minorHAnsi"/>
+          <w:sz w:val="24"/>
+          <w:szCs w:val="24"/>
+        </w:rPr>
+        <w:t xml:space="preserve"> (constantemente recuerdo errores pasados)</w:t>
+      </w:r>
     </w:p>
     <w:p>
       <w:pPr>
@@ -2625,6 +2770,7 @@
           <w:sz w:val="24"/>
           <w:szCs w:val="24"/>
         </w:rPr>
+        <w:lastRenderedPageBreak/>
         <w:t>Trabajo e intereses</w:t>
       </w:r>
     </w:p>
@@ -2865,7 +3011,6 @@
           <w:sz w:val="24"/>
           <w:szCs w:val="24"/>
         </w:rPr>
-        <w:lastRenderedPageBreak/>
         <w:t>Agitación</w:t>
       </w:r>
     </w:p>
@@ -3224,14 +3369,16 @@
         </w:rPr>
         <w:t xml:space="preserve">No me considero a </w:t>
       </w:r>
-      <w:r>
-        <w:rPr>
-          <w:rFonts w:asciiTheme="minorHAnsi" w:hAnsiTheme="minorHAnsi" w:cstheme="minorHAnsi"/>
-          <w:sz w:val="24"/>
-          <w:szCs w:val="24"/>
-        </w:rPr>
-        <w:t>mí</w:t>
-      </w:r>
+      <w:proofErr w:type="spellStart"/>
+      <w:r>
+        <w:rPr>
+          <w:rFonts w:asciiTheme="minorHAnsi" w:hAnsiTheme="minorHAnsi" w:cstheme="minorHAnsi"/>
+          <w:sz w:val="24"/>
+          <w:szCs w:val="24"/>
+        </w:rPr>
+        <w:t>mi</w:t>
+      </w:r>
+      <w:proofErr w:type="spellEnd"/>
       <w:r>
         <w:rPr>
           <w:rFonts w:asciiTheme="minorHAnsi" w:hAnsiTheme="minorHAnsi" w:cstheme="minorHAnsi"/>
@@ -3429,6 +3576,14 @@
         </w:rPr>
         <w:t>Mi apetito es mucho mayor que lo habitual</w:t>
       </w:r>
+      <w:r>
+        <w:rPr>
+          <w:rFonts w:asciiTheme="minorHAnsi" w:hAnsiTheme="minorHAnsi" w:cstheme="minorHAnsi"/>
+          <w:sz w:val="24"/>
+          <w:szCs w:val="24"/>
+        </w:rPr>
+        <w:t>.</w:t>
+      </w:r>
     </w:p>
     <w:p>
       <w:pPr>
@@ -3501,6 +3656,7 @@
           <w:sz w:val="24"/>
           <w:szCs w:val="24"/>
         </w:rPr>
+        <w:lastRenderedPageBreak/>
         <w:t>Dificultad de concentración</w:t>
       </w:r>
     </w:p>
@@ -3721,1909 +3877,157 @@
     <w:p>
       <w:pPr>
         <w:pStyle w:val="Ttulo2"/>
-        <w:jc w:val="both"/>
-      </w:pPr>
-      <w:bookmarkStart w:id="7" w:name="_Toc118368735"/>
+      </w:pPr>
+      <w:bookmarkStart w:id="6" w:name="_Toc118471271"/>
       <w:r>
         <w:t>Ventajas del lenguaje</w:t>
       </w:r>
+      <w:bookmarkEnd w:id="6"/>
+    </w:p>
+    <w:p>
+      <w:pPr>
+        <w:tabs>
+          <w:tab w:val="left" w:pos="1536"/>
+        </w:tabs>
+      </w:pPr>
+      <w:r>
+        <w:t>-multiplataforma</w:t>
+      </w:r>
+    </w:p>
+    <w:p>
+      <w:pPr>
+        <w:pStyle w:val="Ttulo2"/>
+      </w:pPr>
+      <w:bookmarkStart w:id="7" w:name="_Toc118471272"/>
+      <w:r>
+        <w:t>Desventajas del lenguaje</w:t>
+      </w:r>
       <w:bookmarkEnd w:id="7"/>
     </w:p>
     <w:p>
-      <w:pPr>
-        <w:shd w:val="clear" w:color="auto" w:fill="FFFFFF"/>
-        <w:spacing w:before="100" w:beforeAutospacing="1" w:after="100" w:afterAutospacing="1" w:line="240" w:lineRule="auto"/>
-        <w:jc w:val="both"/>
-        <w:rPr>
-          <w:rFonts w:asciiTheme="minorHAnsi" w:eastAsia="Times New Roman" w:hAnsiTheme="minorHAnsi" w:cstheme="minorHAnsi"/>
-          <w:color w:val="333333"/>
-          <w:sz w:val="24"/>
-          <w:szCs w:val="24"/>
-          <w:lang w:eastAsia="es-ES"/>
-        </w:rPr>
-      </w:pPr>
-      <w:r>
-        <w:rPr>
-          <w:rFonts w:asciiTheme="minorHAnsi" w:eastAsia="Times New Roman" w:hAnsiTheme="minorHAnsi" w:cstheme="minorHAnsi"/>
-          <w:color w:val="333333"/>
-          <w:sz w:val="24"/>
-          <w:szCs w:val="24"/>
-          <w:lang w:eastAsia="es-ES"/>
-        </w:rPr>
-        <w:t>Este lenguaje trae consigo muchos beneficios a todo aquel que lo utilice. A continuación, te presentamos algunas de ellas que deben ser tomadas en cuenta:</w:t>
-      </w:r>
-    </w:p>
-    <w:p>
-      <w:pPr>
-        <w:shd w:val="clear" w:color="auto" w:fill="FFFFFF"/>
-        <w:spacing w:beforeAutospacing="1" w:afterAutospacing="1" w:line="240" w:lineRule="auto"/>
-        <w:jc w:val="both"/>
-        <w:outlineLvl w:val="2"/>
-        <w:rPr>
-          <w:rFonts w:asciiTheme="minorHAnsi" w:eastAsia="Times New Roman" w:hAnsiTheme="minorHAnsi" w:cstheme="minorHAnsi"/>
-          <w:bCs/>
-          <w:color w:val="111111"/>
-          <w:sz w:val="24"/>
-          <w:szCs w:val="24"/>
-          <w:lang w:eastAsia="es-ES"/>
-        </w:rPr>
-      </w:pPr>
-      <w:r>
-        <w:rPr>
-          <w:rStyle w:val="Ttulo2Car"/>
-          <w:rFonts w:asciiTheme="minorHAnsi" w:hAnsiTheme="minorHAnsi" w:cstheme="minorHAnsi"/>
-          <w:color w:val="000000" w:themeColor="text1"/>
-        </w:rPr>
-        <w:t>Su propósito es general</w:t>
-      </w:r>
-    </w:p>
-    <w:p>
-      <w:pPr>
-        <w:shd w:val="clear" w:color="auto" w:fill="FFFFFF"/>
-        <w:spacing w:before="100" w:beforeAutospacing="1" w:after="100" w:afterAutospacing="1" w:line="240" w:lineRule="auto"/>
-        <w:jc w:val="both"/>
-        <w:rPr>
-          <w:rFonts w:asciiTheme="minorHAnsi" w:eastAsia="Times New Roman" w:hAnsiTheme="minorHAnsi" w:cstheme="minorHAnsi"/>
-          <w:color w:val="333333"/>
-          <w:sz w:val="24"/>
-          <w:szCs w:val="24"/>
-          <w:lang w:eastAsia="es-ES"/>
-        </w:rPr>
-      </w:pPr>
-      <w:r>
-        <w:rPr>
-          <w:rFonts w:asciiTheme="minorHAnsi" w:eastAsia="Times New Roman" w:hAnsiTheme="minorHAnsi" w:cstheme="minorHAnsi"/>
-          <w:color w:val="333333"/>
-          <w:sz w:val="24"/>
-          <w:szCs w:val="24"/>
-          <w:lang w:eastAsia="es-ES"/>
-        </w:rPr>
-        <w:t xml:space="preserve">Ruby está diseñado para usarse para cualquier fin como para aplicaciones de servicio web, procesamiento de datos en </w:t>
-      </w:r>
-      <w:proofErr w:type="spellStart"/>
-      <w:r>
-        <w:rPr>
-          <w:rFonts w:asciiTheme="minorHAnsi" w:eastAsia="Times New Roman" w:hAnsiTheme="minorHAnsi" w:cstheme="minorHAnsi"/>
-          <w:color w:val="333333"/>
-          <w:sz w:val="24"/>
-          <w:szCs w:val="24"/>
-          <w:lang w:eastAsia="es-ES"/>
-        </w:rPr>
-        <w:t>Backend</w:t>
-      </w:r>
-      <w:proofErr w:type="spellEnd"/>
-      <w:r>
-        <w:rPr>
-          <w:rFonts w:asciiTheme="minorHAnsi" w:eastAsia="Times New Roman" w:hAnsiTheme="minorHAnsi" w:cstheme="minorHAnsi"/>
-          <w:color w:val="333333"/>
-          <w:sz w:val="24"/>
-          <w:szCs w:val="24"/>
-          <w:lang w:eastAsia="es-ES"/>
-        </w:rPr>
-        <w:t>, clientes de correo electrónico, aplicaciones de red y muchas más funciones.</w:t>
-      </w:r>
-    </w:p>
-    <w:p>
-      <w:pPr>
-        <w:shd w:val="clear" w:color="auto" w:fill="FFFFFF"/>
-        <w:spacing w:beforeAutospacing="1" w:afterAutospacing="1" w:line="240" w:lineRule="auto"/>
-        <w:jc w:val="both"/>
-        <w:outlineLvl w:val="2"/>
-        <w:rPr>
-          <w:rFonts w:asciiTheme="minorHAnsi" w:eastAsia="Times New Roman" w:hAnsiTheme="minorHAnsi" w:cstheme="minorHAnsi"/>
-          <w:bCs/>
-          <w:color w:val="111111"/>
-          <w:sz w:val="24"/>
-          <w:szCs w:val="24"/>
-          <w:lang w:eastAsia="es-ES"/>
-        </w:rPr>
-      </w:pPr>
-      <w:r>
-        <w:rPr>
-          <w:rStyle w:val="Ttulo2Car"/>
-          <w:rFonts w:asciiTheme="minorHAnsi" w:hAnsiTheme="minorHAnsi" w:cstheme="minorHAnsi"/>
-          <w:color w:val="000000" w:themeColor="text1"/>
-        </w:rPr>
-        <w:t>Es ágil</w:t>
-      </w:r>
-    </w:p>
-    <w:p>
-      <w:pPr>
-        <w:shd w:val="clear" w:color="auto" w:fill="FFFFFF"/>
-        <w:spacing w:beforeAutospacing="1" w:afterAutospacing="1" w:line="240" w:lineRule="auto"/>
-        <w:jc w:val="both"/>
-        <w:rPr>
-          <w:rFonts w:asciiTheme="minorHAnsi" w:eastAsia="Times New Roman" w:hAnsiTheme="minorHAnsi" w:cstheme="minorHAnsi"/>
-          <w:color w:val="333333"/>
-          <w:sz w:val="24"/>
-          <w:szCs w:val="24"/>
-          <w:lang w:eastAsia="es-ES"/>
-        </w:rPr>
-      </w:pPr>
-      <w:r>
-        <w:rPr>
-          <w:rFonts w:asciiTheme="minorHAnsi" w:eastAsia="Times New Roman" w:hAnsiTheme="minorHAnsi" w:cstheme="minorHAnsi"/>
-          <w:color w:val="333333"/>
-          <w:sz w:val="24"/>
-          <w:szCs w:val="24"/>
-          <w:lang w:eastAsia="es-ES"/>
-        </w:rPr>
-        <w:t>Su agilidad permite que las aplicaciones desarrolladas </w:t>
-      </w:r>
-      <w:r>
-        <w:rPr>
-          <w:rFonts w:asciiTheme="minorHAnsi" w:eastAsia="Times New Roman" w:hAnsiTheme="minorHAnsi" w:cstheme="minorHAnsi"/>
-          <w:bCs/>
-          <w:color w:val="000000"/>
-          <w:sz w:val="24"/>
-          <w:szCs w:val="24"/>
-          <w:lang w:eastAsia="es-ES"/>
-        </w:rPr>
-        <w:t>funcionen con rapidez</w:t>
-      </w:r>
-      <w:r>
-        <w:rPr>
-          <w:rFonts w:asciiTheme="minorHAnsi" w:eastAsia="Times New Roman" w:hAnsiTheme="minorHAnsi" w:cstheme="minorHAnsi"/>
-          <w:color w:val="333333"/>
-          <w:sz w:val="24"/>
-          <w:szCs w:val="24"/>
-          <w:lang w:eastAsia="es-ES"/>
-        </w:rPr>
-        <w:t> y sin presentar muchos errores. Se ha convertido en uno de los favoritos, debido a que su lenguaje tiene la capacidad de desarrollar una variedad de apps y es muy sencillo de entender. Por lo tanto, es ideal para principiantes.</w:t>
-      </w:r>
-    </w:p>
-    <w:p>
-      <w:pPr>
-        <w:shd w:val="clear" w:color="auto" w:fill="FFFFFF"/>
-        <w:spacing w:before="100" w:beforeAutospacing="1" w:after="100" w:afterAutospacing="1" w:line="240" w:lineRule="auto"/>
-        <w:jc w:val="both"/>
-        <w:rPr>
-          <w:rFonts w:asciiTheme="minorHAnsi" w:eastAsia="Times New Roman" w:hAnsiTheme="minorHAnsi" w:cstheme="minorHAnsi"/>
-          <w:color w:val="333333"/>
-          <w:sz w:val="24"/>
-          <w:szCs w:val="24"/>
-          <w:lang w:eastAsia="es-ES"/>
-        </w:rPr>
-      </w:pPr>
-      <w:r>
-        <w:rPr>
-          <w:rFonts w:asciiTheme="minorHAnsi" w:eastAsia="Times New Roman" w:hAnsiTheme="minorHAnsi" w:cstheme="minorHAnsi"/>
-          <w:color w:val="333333"/>
-          <w:sz w:val="24"/>
-          <w:szCs w:val="24"/>
-          <w:lang w:eastAsia="es-ES"/>
-        </w:rPr>
-        <w:t>Es dinámico y flexible, ya que ofrece algunas estrategias como la meta-programación, que permite escribir programas que manipulan a otros.</w:t>
-      </w:r>
-    </w:p>
-    <w:p>
-      <w:pPr>
-        <w:shd w:val="clear" w:color="auto" w:fill="FFFFFF"/>
-        <w:spacing w:beforeAutospacing="1" w:afterAutospacing="1" w:line="240" w:lineRule="auto"/>
-        <w:jc w:val="both"/>
-        <w:outlineLvl w:val="2"/>
-        <w:rPr>
-          <w:rFonts w:asciiTheme="minorHAnsi" w:eastAsia="Times New Roman" w:hAnsiTheme="minorHAnsi" w:cstheme="minorHAnsi"/>
-          <w:bCs/>
-          <w:color w:val="111111"/>
-          <w:sz w:val="24"/>
-          <w:szCs w:val="24"/>
-          <w:lang w:eastAsia="es-ES"/>
-        </w:rPr>
-      </w:pPr>
-      <w:r>
-        <w:rPr>
-          <w:rStyle w:val="Ttulo2Car"/>
-          <w:rFonts w:asciiTheme="minorHAnsi" w:hAnsiTheme="minorHAnsi" w:cstheme="minorHAnsi"/>
-          <w:color w:val="000000" w:themeColor="text1"/>
-        </w:rPr>
-        <w:t>Es natural</w:t>
-      </w:r>
-    </w:p>
-    <w:p>
-      <w:pPr>
-        <w:shd w:val="clear" w:color="auto" w:fill="FFFFFF"/>
-        <w:spacing w:beforeAutospacing="1" w:afterAutospacing="1" w:line="240" w:lineRule="auto"/>
-        <w:jc w:val="both"/>
-        <w:rPr>
-          <w:rFonts w:asciiTheme="minorHAnsi" w:eastAsia="Times New Roman" w:hAnsiTheme="minorHAnsi" w:cstheme="minorHAnsi"/>
-          <w:color w:val="333333"/>
-          <w:sz w:val="24"/>
-          <w:szCs w:val="24"/>
-          <w:lang w:eastAsia="es-ES"/>
-        </w:rPr>
-      </w:pPr>
-      <w:r>
-        <w:rPr>
-          <w:rFonts w:asciiTheme="minorHAnsi" w:eastAsia="Times New Roman" w:hAnsiTheme="minorHAnsi" w:cstheme="minorHAnsi"/>
-          <w:color w:val="333333"/>
-          <w:sz w:val="24"/>
-          <w:szCs w:val="24"/>
-          <w:lang w:eastAsia="es-ES"/>
-        </w:rPr>
-        <w:t>Increíblemente, Ruby ha sido un cambio en la perspectiva del lenguaje de programación, debido a que </w:t>
-      </w:r>
-      <w:r>
-        <w:rPr>
-          <w:rFonts w:asciiTheme="minorHAnsi" w:eastAsia="Times New Roman" w:hAnsiTheme="minorHAnsi" w:cstheme="minorHAnsi"/>
-          <w:bCs/>
-          <w:color w:val="000000"/>
-          <w:sz w:val="24"/>
-          <w:szCs w:val="24"/>
-          <w:lang w:eastAsia="es-ES"/>
-        </w:rPr>
-        <w:t>es bastante natural, pero no es simple</w:t>
-      </w:r>
-      <w:r>
-        <w:rPr>
-          <w:rFonts w:asciiTheme="minorHAnsi" w:eastAsia="Times New Roman" w:hAnsiTheme="minorHAnsi" w:cstheme="minorHAnsi"/>
-          <w:color w:val="333333"/>
-          <w:sz w:val="24"/>
-          <w:szCs w:val="24"/>
-          <w:lang w:eastAsia="es-ES"/>
-        </w:rPr>
-        <w:t>. Esto se intentó con la intención de asemejarlo un poco más a la vida real. Puede resultar sencilla en cuanto a la apariencia, pero es muy compleja por dentro.</w:t>
-      </w:r>
-    </w:p>
-    <w:p>
-      <w:pPr>
-        <w:shd w:val="clear" w:color="auto" w:fill="FFFFFF"/>
-        <w:spacing w:before="100" w:beforeAutospacing="1" w:after="100" w:afterAutospacing="1" w:line="240" w:lineRule="auto"/>
-        <w:jc w:val="both"/>
-        <w:rPr>
-          <w:rFonts w:asciiTheme="minorHAnsi" w:eastAsia="Times New Roman" w:hAnsiTheme="minorHAnsi" w:cstheme="minorHAnsi"/>
-          <w:color w:val="333333"/>
-          <w:sz w:val="24"/>
-          <w:szCs w:val="24"/>
-          <w:lang w:eastAsia="es-ES"/>
-        </w:rPr>
-      </w:pPr>
-      <w:r>
-        <w:rPr>
-          <w:rFonts w:asciiTheme="minorHAnsi" w:eastAsia="Times New Roman" w:hAnsiTheme="minorHAnsi" w:cstheme="minorHAnsi"/>
-          <w:color w:val="333333"/>
-          <w:sz w:val="24"/>
-          <w:szCs w:val="24"/>
-          <w:lang w:eastAsia="es-ES"/>
-        </w:rPr>
-        <w:t>Cabe destacar que, su combinación de legibilidad se usa con facilidad, pero sin dejar de tener una gran complejidad técnica. Permite realizar muchas cosas con tan solo pocas líneas de códigos.</w:t>
-      </w:r>
-    </w:p>
-    <w:p>
-      <w:pPr>
-        <w:pStyle w:val="NormalWeb"/>
-        <w:shd w:val="clear" w:color="auto" w:fill="FFFFFF"/>
-        <w:jc w:val="both"/>
-        <w:rPr>
-          <w:rFonts w:asciiTheme="minorHAnsi" w:hAnsiTheme="minorHAnsi" w:cstheme="minorHAnsi"/>
-          <w:color w:val="333333"/>
-        </w:rPr>
-      </w:pPr>
-      <w:r>
-        <w:rPr>
-          <w:rFonts w:asciiTheme="minorHAnsi" w:hAnsiTheme="minorHAnsi" w:cstheme="minorHAnsi"/>
-          <w:color w:val="333333"/>
-        </w:rPr>
-        <w:t>Asimismo, se ha interpretado que está lejos de ser como una máquina, es muy cercano al inglés, por lo que se necesita básicamente es escribir en este idioma.</w:t>
-      </w:r>
-    </w:p>
-    <w:p>
-      <w:pPr>
-        <w:pStyle w:val="Ttulo3"/>
-        <w:shd w:val="clear" w:color="auto" w:fill="FFFFFF"/>
-        <w:spacing w:before="0"/>
-        <w:jc w:val="both"/>
-        <w:rPr>
-          <w:rFonts w:asciiTheme="minorHAnsi" w:hAnsiTheme="minorHAnsi" w:cstheme="minorHAnsi"/>
-          <w:b/>
-          <w:color w:val="111111"/>
-        </w:rPr>
-      </w:pPr>
-      <w:r>
-        <w:rPr>
-          <w:rStyle w:val="Ttulo2Car"/>
-          <w:rFonts w:asciiTheme="minorHAnsi" w:hAnsiTheme="minorHAnsi" w:cstheme="minorHAnsi"/>
-          <w:color w:val="000000" w:themeColor="text1"/>
-        </w:rPr>
-        <w:t>Es multiplataforma</w:t>
-      </w:r>
-    </w:p>
-    <w:p>
-      <w:pPr>
-        <w:pStyle w:val="NormalWeb"/>
-        <w:shd w:val="clear" w:color="auto" w:fill="FFFFFF"/>
-        <w:spacing w:before="0" w:after="0"/>
-        <w:jc w:val="both"/>
-        <w:rPr>
-          <w:rFonts w:asciiTheme="minorHAnsi" w:hAnsiTheme="minorHAnsi" w:cstheme="minorHAnsi"/>
-          <w:color w:val="333333"/>
-        </w:rPr>
-      </w:pPr>
-      <w:r>
-        <w:rPr>
-          <w:rFonts w:asciiTheme="minorHAnsi" w:hAnsiTheme="minorHAnsi" w:cstheme="minorHAnsi"/>
-          <w:color w:val="333333"/>
-        </w:rPr>
-        <w:t>Ruby tiene una </w:t>
-      </w:r>
-      <w:r>
-        <w:rPr>
-          <w:rStyle w:val="Textoennegrita"/>
-          <w:rFonts w:asciiTheme="minorHAnsi" w:eastAsiaTheme="minorEastAsia" w:hAnsiTheme="minorHAnsi" w:cstheme="minorHAnsi"/>
-          <w:color w:val="000000"/>
-        </w:rPr>
-        <w:t>gran compatibilidad con diferentes plataformas</w:t>
-      </w:r>
-      <w:r>
-        <w:rPr>
-          <w:rFonts w:asciiTheme="minorHAnsi" w:hAnsiTheme="minorHAnsi" w:cstheme="minorHAnsi"/>
-          <w:color w:val="333333"/>
-        </w:rPr>
-        <w:t>, por lo que puede ser aplicado en sistemas operativos como Linux o Windows.</w:t>
-      </w:r>
-    </w:p>
-    <w:p>
-      <w:pPr>
-        <w:pStyle w:val="Ttulo3"/>
-        <w:shd w:val="clear" w:color="auto" w:fill="FFFFFF"/>
-        <w:spacing w:before="0"/>
-        <w:jc w:val="both"/>
-        <w:rPr>
-          <w:rStyle w:val="Ttulo2Car"/>
-          <w:rFonts w:asciiTheme="minorHAnsi" w:hAnsiTheme="minorHAnsi" w:cstheme="minorHAnsi"/>
-          <w:b/>
-          <w:color w:val="000000" w:themeColor="text1"/>
-        </w:rPr>
-      </w:pPr>
-      <w:r>
-        <w:rPr>
-          <w:rStyle w:val="Ttulo2Car"/>
-          <w:rFonts w:asciiTheme="minorHAnsi" w:hAnsiTheme="minorHAnsi" w:cstheme="minorHAnsi"/>
-          <w:color w:val="000000" w:themeColor="text1"/>
-        </w:rPr>
-        <w:lastRenderedPageBreak/>
-        <w:t>Es flexible</w:t>
-      </w:r>
-    </w:p>
-    <w:p>
-      <w:pPr>
-        <w:pStyle w:val="NormalWeb"/>
-        <w:shd w:val="clear" w:color="auto" w:fill="FFFFFF"/>
-        <w:jc w:val="both"/>
-        <w:rPr>
-          <w:rFonts w:asciiTheme="minorHAnsi" w:hAnsiTheme="minorHAnsi" w:cstheme="minorHAnsi"/>
-          <w:color w:val="333333"/>
-        </w:rPr>
-      </w:pPr>
-      <w:r>
-        <w:rPr>
-          <w:rFonts w:asciiTheme="minorHAnsi" w:hAnsiTheme="minorHAnsi" w:cstheme="minorHAnsi"/>
-          <w:color w:val="333333"/>
-        </w:rPr>
-        <w:t>Otro de los beneficios que ofrece Ruby es que tiene un lenguaje muy flexible, debido a que permite toda clase de cambios que desee hacer el usuario libremente. Todas sus partes pueden ser redefinidas o eliminadas sin límites. Además, es posible añadir funcionalidad de partes que ya están existentes para facilitar al desarrollador.</w:t>
-      </w:r>
-    </w:p>
-    <w:p>
-      <w:pPr>
-        <w:pStyle w:val="Ttulo3"/>
-        <w:shd w:val="clear" w:color="auto" w:fill="FFFFFF"/>
-        <w:spacing w:before="0"/>
-        <w:jc w:val="both"/>
-        <w:rPr>
-          <w:rFonts w:asciiTheme="minorHAnsi" w:hAnsiTheme="minorHAnsi" w:cstheme="minorHAnsi"/>
-          <w:b/>
-          <w:color w:val="111111"/>
-        </w:rPr>
-      </w:pPr>
-      <w:r>
-        <w:rPr>
-          <w:rStyle w:val="Ttulo2Car"/>
-          <w:rFonts w:asciiTheme="minorHAnsi" w:hAnsiTheme="minorHAnsi" w:cstheme="minorHAnsi"/>
-          <w:color w:val="000000" w:themeColor="text1"/>
-        </w:rPr>
-        <w:t>Es reciente</w:t>
-      </w:r>
-    </w:p>
-    <w:p>
-      <w:pPr>
-        <w:pStyle w:val="NormalWeb"/>
-        <w:shd w:val="clear" w:color="auto" w:fill="FFFFFF"/>
-        <w:spacing w:before="0" w:after="0"/>
-        <w:jc w:val="both"/>
-        <w:rPr>
-          <w:rFonts w:asciiTheme="minorHAnsi" w:hAnsiTheme="minorHAnsi" w:cstheme="minorHAnsi"/>
-          <w:color w:val="333333"/>
-        </w:rPr>
-      </w:pPr>
-      <w:r>
-        <w:rPr>
-          <w:rFonts w:asciiTheme="minorHAnsi" w:hAnsiTheme="minorHAnsi" w:cstheme="minorHAnsi"/>
-          <w:color w:val="333333"/>
-        </w:rPr>
-        <w:t>Algo que lo caracteriza entre las demás alternativas de programación, es que este es mucho más nuevo e innovador, debido a que fue creado en 1995. Por lo tanto, se convierte en </w:t>
-      </w:r>
-      <w:r>
-        <w:rPr>
-          <w:rStyle w:val="Textoennegrita"/>
-          <w:rFonts w:asciiTheme="minorHAnsi" w:eastAsiaTheme="minorEastAsia" w:hAnsiTheme="minorHAnsi" w:cstheme="minorHAnsi"/>
-          <w:color w:val="000000"/>
-        </w:rPr>
-        <w:t>el más reciente en el universo de programadores</w:t>
-      </w:r>
-      <w:r>
-        <w:rPr>
-          <w:rFonts w:asciiTheme="minorHAnsi" w:hAnsiTheme="minorHAnsi" w:cstheme="minorHAnsi"/>
-          <w:color w:val="333333"/>
-        </w:rPr>
-        <w:t>.</w:t>
-      </w:r>
-    </w:p>
-    <w:p>
-      <w:pPr>
-        <w:pStyle w:val="NormalWeb"/>
-        <w:shd w:val="clear" w:color="auto" w:fill="FFFFFF"/>
-        <w:jc w:val="both"/>
-        <w:rPr>
-          <w:rFonts w:asciiTheme="minorHAnsi" w:hAnsiTheme="minorHAnsi" w:cstheme="minorHAnsi"/>
-          <w:color w:val="333333"/>
-        </w:rPr>
-      </w:pPr>
-      <w:r>
-        <w:rPr>
-          <w:rFonts w:asciiTheme="minorHAnsi" w:hAnsiTheme="minorHAnsi" w:cstheme="minorHAnsi"/>
-          <w:color w:val="333333"/>
-        </w:rPr>
-        <w:t>Además, debido a todos los beneficios que ofrece Ruby, cuenta con una extensa comunidad detrás que respaldan y lo defienden.</w:t>
-      </w:r>
-    </w:p>
-    <w:p>
-      <w:pPr>
-        <w:pStyle w:val="Ttulo3"/>
-        <w:shd w:val="clear" w:color="auto" w:fill="FFFFFF"/>
-        <w:spacing w:before="0"/>
-        <w:jc w:val="both"/>
-        <w:rPr>
-          <w:rFonts w:asciiTheme="minorHAnsi" w:hAnsiTheme="minorHAnsi" w:cstheme="minorHAnsi"/>
-          <w:b/>
-          <w:color w:val="111111"/>
-        </w:rPr>
-      </w:pPr>
-      <w:r>
-        <w:rPr>
-          <w:rStyle w:val="Ttulo2Car"/>
-          <w:rFonts w:asciiTheme="minorHAnsi" w:hAnsiTheme="minorHAnsi" w:cstheme="minorHAnsi"/>
-          <w:color w:val="000000" w:themeColor="text1"/>
-        </w:rPr>
-        <w:t>Herramientas gratuitas</w:t>
-      </w:r>
-    </w:p>
-    <w:p>
-      <w:pPr>
-        <w:pStyle w:val="NormalWeb"/>
-        <w:shd w:val="clear" w:color="auto" w:fill="FFFFFF"/>
-        <w:spacing w:before="0" w:after="0"/>
-        <w:jc w:val="both"/>
-        <w:rPr>
-          <w:rFonts w:asciiTheme="minorHAnsi" w:hAnsiTheme="minorHAnsi" w:cstheme="minorHAnsi"/>
-          <w:color w:val="333333"/>
-        </w:rPr>
-      </w:pPr>
-      <w:r>
-        <w:rPr>
-          <w:rFonts w:asciiTheme="minorHAnsi" w:hAnsiTheme="minorHAnsi" w:cstheme="minorHAnsi"/>
-          <w:color w:val="333333"/>
-        </w:rPr>
-        <w:t>Este lenguaje para programar contiene </w:t>
-      </w:r>
-      <w:r>
-        <w:rPr>
-          <w:rStyle w:val="Textoennegrita"/>
-          <w:rFonts w:asciiTheme="minorHAnsi" w:eastAsiaTheme="minorEastAsia" w:hAnsiTheme="minorHAnsi" w:cstheme="minorHAnsi"/>
-          <w:color w:val="000000"/>
-        </w:rPr>
-        <w:t>muchas funciones y herramientas que pueden ser utilizadas sin costo</w:t>
-      </w:r>
-      <w:r>
-        <w:rPr>
-          <w:rFonts w:asciiTheme="minorHAnsi" w:hAnsiTheme="minorHAnsi" w:cstheme="minorHAnsi"/>
-          <w:color w:val="333333"/>
-        </w:rPr>
-        <w:t>. Cabe destacar que, junto con la característica de ser “open-</w:t>
-      </w:r>
-      <w:proofErr w:type="spellStart"/>
-      <w:r>
-        <w:rPr>
-          <w:rFonts w:asciiTheme="minorHAnsi" w:hAnsiTheme="minorHAnsi" w:cstheme="minorHAnsi"/>
-          <w:color w:val="333333"/>
-        </w:rPr>
-        <w:t>source</w:t>
-      </w:r>
-      <w:proofErr w:type="spellEnd"/>
-      <w:r>
-        <w:rPr>
-          <w:rFonts w:asciiTheme="minorHAnsi" w:hAnsiTheme="minorHAnsi" w:cstheme="minorHAnsi"/>
-          <w:color w:val="333333"/>
-        </w:rPr>
-        <w:t>”, permite a los usuarios poder trabajar con él con mucha facilidad, realizar modificaciones y replicar copias sin límites.</w:t>
-      </w:r>
+      <w:r>
+        <w:t>-no tiene soporte técnico</w:t>
+      </w:r>
+    </w:p>
+    <w:p>
+      <w:pPr>
+        <w:pStyle w:val="Ttulo2"/>
+      </w:pPr>
+      <w:bookmarkStart w:id="8" w:name="_Toc118471273"/>
+      <w:r>
+        <w:t>Usos en la vida real</w:t>
+      </w:r>
+      <w:bookmarkEnd w:id="8"/>
     </w:p>
     <w:p/>
+    <w:p>
+      <w:pPr>
+        <w:pStyle w:val="Ttulo2"/>
+      </w:pPr>
+      <w:bookmarkStart w:id="9" w:name="_Toc118471274"/>
+      <w:r>
+        <w:t>Base de datos utilizada</w:t>
+      </w:r>
+      <w:bookmarkEnd w:id="9"/>
+    </w:p>
+    <w:p>
+      <w:pPr>
+        <w:pStyle w:val="Ttulo2"/>
+      </w:pPr>
+    </w:p>
+    <w:p>
+      <w:pPr>
+        <w:pStyle w:val="Ttulo2"/>
+      </w:pPr>
+      <w:bookmarkStart w:id="10" w:name="_Toc118471275"/>
+      <w:r>
+        <w:t>Características de la base de datos</w:t>
+      </w:r>
+      <w:bookmarkEnd w:id="10"/>
+    </w:p>
+    <w:p>
+      <w:pPr>
+        <w:pStyle w:val="Ttulo1"/>
+      </w:pPr>
+    </w:p>
+    <w:p>
+      <w:pPr>
+        <w:pStyle w:val="Ttulo1"/>
+      </w:pPr>
+      <w:bookmarkStart w:id="11" w:name="_Toc118471276"/>
+      <w:r>
+        <w:t>Conclusión</w:t>
+      </w:r>
+      <w:bookmarkEnd w:id="11"/>
+    </w:p>
+    <w:p>
+      <w:pPr>
+        <w:pStyle w:val="Ttulo1"/>
+        <w:rPr>
+          <w:rFonts w:eastAsia="EB Garamond Medium"/>
+        </w:rPr>
+      </w:pPr>
+      <w:bookmarkStart w:id="12" w:name="_Toc118471277"/>
+      <w:r>
+        <w:rPr>
+          <w:rFonts w:eastAsia="EB Garamond Medium"/>
+        </w:rPr>
+        <w:t>Anexos</w:t>
+      </w:r>
+      <w:bookmarkEnd w:id="12"/>
+    </w:p>
+    <w:p>
+      <w:pPr>
+        <w:rPr>
+          <w:u w:val="single"/>
+        </w:rPr>
+      </w:pPr>
+    </w:p>
+    <w:p>
+      <w:pPr>
+        <w:pStyle w:val="Ttulo2"/>
+      </w:pPr>
+      <w:bookmarkStart w:id="13" w:name="_Toc118471278"/>
+      <w:r>
+        <w:t>Esquemas</w:t>
+      </w:r>
+      <w:bookmarkEnd w:id="13"/>
+    </w:p>
     <w:p/>
     <w:p>
       <w:pPr>
         <w:pStyle w:val="Ttulo2"/>
-        <w:jc w:val="both"/>
-      </w:pPr>
-      <w:bookmarkStart w:id="8" w:name="_Toc118368736"/>
-      <w:r>
-        <w:t>Desventajas del lenguaje</w:t>
-      </w:r>
-      <w:bookmarkEnd w:id="8"/>
-    </w:p>
-    <w:p>
-      <w:pPr>
-        <w:pStyle w:val="NormalWeb"/>
-        <w:shd w:val="clear" w:color="auto" w:fill="FFFFFF"/>
-        <w:jc w:val="both"/>
-        <w:rPr>
-          <w:rFonts w:asciiTheme="minorHAnsi" w:hAnsiTheme="minorHAnsi" w:cstheme="minorHAnsi"/>
-          <w:color w:val="333333"/>
-        </w:rPr>
-      </w:pPr>
-      <w:r>
-        <w:rPr>
-          <w:rFonts w:asciiTheme="minorHAnsi" w:hAnsiTheme="minorHAnsi" w:cstheme="minorHAnsi"/>
-          <w:color w:val="333333"/>
-        </w:rPr>
-        <w:t>Conociendo todas las ventajas que nos ofrece Ruby, es importante saber también sus contras o limitaciones a la hora de utilizarse, tales como:</w:t>
-      </w:r>
-    </w:p>
-    <w:p>
-      <w:pPr>
-        <w:pStyle w:val="NormalWeb"/>
-        <w:shd w:val="clear" w:color="auto" w:fill="FFFFFF"/>
-        <w:jc w:val="both"/>
-        <w:rPr>
-          <w:rFonts w:asciiTheme="minorHAnsi" w:hAnsiTheme="minorHAnsi" w:cstheme="minorHAnsi"/>
-          <w:color w:val="333333"/>
-        </w:rPr>
-      </w:pPr>
-      <w:r>
-        <w:rPr>
-          <w:rStyle w:val="Ttulo2Car"/>
-          <w:rFonts w:asciiTheme="minorHAnsi" w:hAnsiTheme="minorHAnsi" w:cstheme="minorHAnsi"/>
-          <w:color w:val="000000" w:themeColor="text1"/>
-        </w:rPr>
-        <w:t>Es lento</w:t>
-      </w:r>
-    </w:p>
-    <w:p>
-      <w:pPr>
-        <w:pStyle w:val="NormalWeb"/>
-        <w:shd w:val="clear" w:color="auto" w:fill="FFFFFF"/>
-        <w:spacing w:before="0" w:after="0"/>
-        <w:jc w:val="both"/>
-        <w:rPr>
-          <w:rFonts w:asciiTheme="minorHAnsi" w:hAnsiTheme="minorHAnsi" w:cstheme="minorHAnsi"/>
-          <w:color w:val="333333"/>
-        </w:rPr>
-      </w:pPr>
-      <w:r>
-        <w:rPr>
-          <w:rFonts w:asciiTheme="minorHAnsi" w:hAnsiTheme="minorHAnsi" w:cstheme="minorHAnsi"/>
-          <w:color w:val="333333"/>
-        </w:rPr>
-        <w:t>A pesar de ser ágil, </w:t>
-      </w:r>
-      <w:r>
-        <w:rPr>
-          <w:rStyle w:val="Textoennegrita"/>
-          <w:rFonts w:asciiTheme="minorHAnsi" w:eastAsiaTheme="majorEastAsia" w:hAnsiTheme="minorHAnsi" w:cstheme="minorHAnsi"/>
-          <w:color w:val="000000"/>
-        </w:rPr>
-        <w:t>se considera que es uno de los lenguajes para programar más lentos</w:t>
-      </w:r>
-      <w:r>
-        <w:rPr>
-          <w:rFonts w:asciiTheme="minorHAnsi" w:hAnsiTheme="minorHAnsi" w:cstheme="minorHAnsi"/>
-          <w:color w:val="333333"/>
-        </w:rPr>
-        <w:t> que hay en cuanto al procesamiento. Asimismo, se han realizado múltiples pruebas en sitios web que miden las respuestas de los códigos que han confirmado que esta desventaja.</w:t>
-      </w:r>
-    </w:p>
-    <w:p>
-      <w:pPr>
-        <w:pStyle w:val="NormalWeb"/>
-        <w:shd w:val="clear" w:color="auto" w:fill="FFFFFF"/>
-        <w:jc w:val="both"/>
-        <w:rPr>
-          <w:rFonts w:asciiTheme="minorHAnsi" w:hAnsiTheme="minorHAnsi" w:cstheme="minorHAnsi"/>
-          <w:color w:val="333333"/>
-        </w:rPr>
-      </w:pPr>
-      <w:r>
-        <w:rPr>
-          <w:rFonts w:asciiTheme="minorHAnsi" w:hAnsiTheme="minorHAnsi" w:cstheme="minorHAnsi"/>
-          <w:color w:val="333333"/>
-        </w:rPr>
-        <w:t>Además, no solo su funcionamiento no es rápido, sino que también las actualizaciones. Algo que sí tienen otros lenguajes de programación para las correcciones de errores.</w:t>
-      </w:r>
-    </w:p>
-    <w:p>
-      <w:pPr>
-        <w:pStyle w:val="Ttulo3"/>
-        <w:shd w:val="clear" w:color="auto" w:fill="FFFFFF"/>
-        <w:spacing w:before="0"/>
-        <w:jc w:val="both"/>
-        <w:rPr>
-          <w:rFonts w:asciiTheme="minorHAnsi" w:hAnsiTheme="minorHAnsi" w:cstheme="minorHAnsi"/>
-          <w:b/>
-          <w:color w:val="111111"/>
-        </w:rPr>
-      </w:pPr>
-      <w:r>
-        <w:rPr>
-          <w:rStyle w:val="Ttulo2Car"/>
-          <w:rFonts w:asciiTheme="minorHAnsi" w:hAnsiTheme="minorHAnsi" w:cstheme="minorHAnsi"/>
-          <w:color w:val="000000" w:themeColor="text1"/>
-        </w:rPr>
-        <w:lastRenderedPageBreak/>
-        <w:t>No es tan conocido</w:t>
-      </w:r>
-    </w:p>
-    <w:p>
-      <w:pPr>
-        <w:pStyle w:val="NormalWeb"/>
-        <w:shd w:val="clear" w:color="auto" w:fill="FFFFFF"/>
-        <w:spacing w:before="0" w:after="0"/>
-        <w:jc w:val="both"/>
-        <w:rPr>
-          <w:rFonts w:asciiTheme="minorHAnsi" w:hAnsiTheme="minorHAnsi" w:cstheme="minorHAnsi"/>
-          <w:color w:val="333333"/>
-        </w:rPr>
-      </w:pPr>
-      <w:r>
-        <w:rPr>
-          <w:rFonts w:asciiTheme="minorHAnsi" w:hAnsiTheme="minorHAnsi" w:cstheme="minorHAnsi"/>
-          <w:color w:val="333333"/>
-        </w:rPr>
-        <w:t>Hay que reconocer que este </w:t>
-      </w:r>
-      <w:r>
-        <w:rPr>
-          <w:rStyle w:val="Textoennegrita"/>
-          <w:rFonts w:asciiTheme="minorHAnsi" w:eastAsiaTheme="majorEastAsia" w:hAnsiTheme="minorHAnsi" w:cstheme="minorHAnsi"/>
-          <w:color w:val="000000"/>
-        </w:rPr>
-        <w:t>es un lenguaje de programación poco conocido para muchos</w:t>
-      </w:r>
-      <w:r>
-        <w:rPr>
-          <w:rFonts w:asciiTheme="minorHAnsi" w:hAnsiTheme="minorHAnsi" w:cstheme="minorHAnsi"/>
-          <w:color w:val="333333"/>
-        </w:rPr>
-        <w:t>. Hay una gran cantidad de usuarios en el mundo que todavía no saben de él y lo fácil que resulta utilizarlo en comparación a otras alternativas.</w:t>
-      </w:r>
-    </w:p>
-    <w:p>
-      <w:pPr>
-        <w:pStyle w:val="Ttulo3"/>
-        <w:shd w:val="clear" w:color="auto" w:fill="FFFFFF"/>
-        <w:spacing w:before="0"/>
-        <w:jc w:val="both"/>
-        <w:rPr>
-          <w:rFonts w:asciiTheme="minorHAnsi" w:hAnsiTheme="minorHAnsi" w:cstheme="minorHAnsi"/>
-          <w:b/>
-          <w:color w:val="111111"/>
-        </w:rPr>
-      </w:pPr>
-      <w:r>
-        <w:rPr>
-          <w:rStyle w:val="Ttulo2Car"/>
-          <w:rFonts w:asciiTheme="minorHAnsi" w:hAnsiTheme="minorHAnsi" w:cstheme="minorHAnsi"/>
-          <w:color w:val="000000" w:themeColor="text1"/>
-        </w:rPr>
-        <w:t>Requiere tiempo para familiarizarse</w:t>
-      </w:r>
-    </w:p>
-    <w:p>
-      <w:pPr>
-        <w:pStyle w:val="NormalWeb"/>
-        <w:shd w:val="clear" w:color="auto" w:fill="FFFFFF"/>
-        <w:jc w:val="both"/>
-        <w:rPr>
-          <w:rFonts w:asciiTheme="minorHAnsi" w:hAnsiTheme="minorHAnsi" w:cstheme="minorHAnsi"/>
-          <w:color w:val="333333"/>
-        </w:rPr>
-      </w:pPr>
-      <w:r>
-        <w:rPr>
-          <w:rFonts w:asciiTheme="minorHAnsi" w:hAnsiTheme="minorHAnsi" w:cstheme="minorHAnsi"/>
-          <w:color w:val="333333"/>
-        </w:rPr>
-        <w:t>Al ser tan reciente y nuevo, hace que se requiera mucho más tiempo para acostumbrarse a su funcionamiento y las estructuras que lo componen. Cabe destacar que, Ruby ofrece un código de codificación, por lo que es un poco más complejo el aprendizaje, a diferencia de Perl o PHP.</w:t>
-      </w:r>
-    </w:p>
-    <w:p>
-      <w:pPr>
-        <w:pStyle w:val="NormalWeb"/>
-        <w:shd w:val="clear" w:color="auto" w:fill="FFFFFF"/>
-        <w:spacing w:before="0" w:after="0"/>
-        <w:jc w:val="both"/>
-        <w:rPr>
-          <w:rFonts w:asciiTheme="minorHAnsi" w:hAnsiTheme="minorHAnsi" w:cstheme="minorHAnsi"/>
-          <w:color w:val="333333"/>
-        </w:rPr>
-      </w:pPr>
-      <w:r>
-        <w:rPr>
-          <w:rFonts w:asciiTheme="minorHAnsi" w:hAnsiTheme="minorHAnsi" w:cstheme="minorHAnsi"/>
-          <w:color w:val="333333"/>
-        </w:rPr>
-        <w:t>Asimismo, es importante el manejo de algunas excepciones como </w:t>
-      </w:r>
+      </w:pPr>
+      <w:bookmarkStart w:id="14" w:name="_Toc118471279"/>
+      <w:r>
+        <w:t>Bibliografía</w:t>
+      </w:r>
+      <w:bookmarkEnd w:id="14"/>
+    </w:p>
+    <w:p>
       <w:hyperlink r:id="rId9" w:history="1">
         <w:r>
           <w:rPr>
             <w:rStyle w:val="Hipervnculo"/>
-            <w:rFonts w:asciiTheme="minorHAnsi" w:hAnsiTheme="minorHAnsi" w:cstheme="minorHAnsi"/>
-            <w:color w:val="2196F3"/>
-            <w:u w:val="none"/>
           </w:rPr>
-          <w:t>Python</w:t>
+          <w:t>http://www.acmcb.es/files/425-2363</w:t>
         </w:r>
-      </w:hyperlink>
-      <w:r>
-        <w:rPr>
-          <w:rFonts w:asciiTheme="minorHAnsi" w:hAnsiTheme="minorHAnsi" w:cstheme="minorHAnsi"/>
-          <w:color w:val="333333"/>
-        </w:rPr>
-        <w:t> y Java, debido a que esto facilitará las correcciones de cualquier error.</w:t>
-      </w:r>
-    </w:p>
-    <w:p>
-      <w:pPr>
-        <w:pStyle w:val="Ttulo3"/>
-        <w:shd w:val="clear" w:color="auto" w:fill="FFFFFF"/>
-        <w:spacing w:before="0"/>
-        <w:jc w:val="both"/>
-        <w:rPr>
-          <w:rStyle w:val="Ttulo2Car"/>
-          <w:rFonts w:asciiTheme="minorHAnsi" w:hAnsiTheme="minorHAnsi" w:cstheme="minorHAnsi"/>
-          <w:b/>
-          <w:color w:val="000000" w:themeColor="text1"/>
-        </w:rPr>
-      </w:pPr>
-      <w:r>
-        <w:rPr>
-          <w:rStyle w:val="Ttulo2Car"/>
-          <w:rFonts w:asciiTheme="minorHAnsi" w:hAnsiTheme="minorHAnsi" w:cstheme="minorHAnsi"/>
-          <w:color w:val="000000" w:themeColor="text1"/>
-        </w:rPr>
-        <w:t>No tiene soporte técnico</w:t>
-      </w:r>
-    </w:p>
-    <w:p>
-      <w:pPr>
-        <w:pStyle w:val="NormalWeb"/>
-        <w:shd w:val="clear" w:color="auto" w:fill="FFFFFF"/>
-        <w:spacing w:before="0" w:after="0"/>
-        <w:jc w:val="both"/>
-        <w:rPr>
-          <w:rFonts w:asciiTheme="minorHAnsi" w:hAnsiTheme="minorHAnsi" w:cstheme="minorHAnsi"/>
-          <w:color w:val="333333"/>
-        </w:rPr>
-      </w:pPr>
-      <w:r>
-        <w:rPr>
-          <w:rFonts w:asciiTheme="minorHAnsi" w:hAnsiTheme="minorHAnsi" w:cstheme="minorHAnsi"/>
-          <w:color w:val="333333"/>
-        </w:rPr>
-        <w:t>Otra de las desventajas que trae consigo Ruby es que </w:t>
-      </w:r>
-      <w:r>
-        <w:rPr>
-          <w:rStyle w:val="Textoennegrita"/>
-          <w:rFonts w:asciiTheme="minorHAnsi" w:eastAsiaTheme="majorEastAsia" w:hAnsiTheme="minorHAnsi" w:cstheme="minorHAnsi"/>
-          <w:color w:val="000000"/>
-        </w:rPr>
-        <w:t>no tiene una comunidad o foro de atención al cliente muy extensa</w:t>
-      </w:r>
-      <w:r>
-        <w:rPr>
-          <w:rFonts w:asciiTheme="minorHAnsi" w:hAnsiTheme="minorHAnsi" w:cstheme="minorHAnsi"/>
-          <w:color w:val="333333"/>
-        </w:rPr>
-        <w:t> como los otros lenguajes de programación. Esto es algo que puede limitar mucho a la elección del mismo, sobre todo para aquellos que están comenzando, ya que no hay documentaciones técnicas o libros explicativos.</w:t>
-      </w:r>
-    </w:p>
-    <w:p/>
-    <w:p>
-      <w:pPr>
-        <w:jc w:val="both"/>
-      </w:pPr>
-    </w:p>
-    <w:p>
-      <w:pPr>
-        <w:pStyle w:val="Ttulo2"/>
-        <w:jc w:val="both"/>
-      </w:pPr>
-      <w:bookmarkStart w:id="9" w:name="_Toc118368737"/>
-      <w:r>
-        <w:t>Usos en la vida real</w:t>
-      </w:r>
-      <w:bookmarkEnd w:id="9"/>
-    </w:p>
-    <w:p>
-      <w:pPr>
-        <w:jc w:val="both"/>
-        <w:rPr>
-          <w:rFonts w:asciiTheme="minorHAnsi" w:hAnsiTheme="minorHAnsi" w:cstheme="minorHAnsi"/>
-        </w:rPr>
-      </w:pPr>
-    </w:p>
-    <w:p>
-      <w:pPr>
-        <w:jc w:val="both"/>
-        <w:rPr>
-          <w:rFonts w:asciiTheme="minorHAnsi" w:hAnsiTheme="minorHAnsi" w:cstheme="minorHAnsi"/>
-          <w:sz w:val="24"/>
-          <w:szCs w:val="24"/>
-        </w:rPr>
-      </w:pPr>
-      <w:r>
-        <w:rPr>
-          <w:rFonts w:asciiTheme="minorHAnsi" w:hAnsiTheme="minorHAnsi" w:cstheme="minorHAnsi"/>
-          <w:sz w:val="24"/>
-          <w:szCs w:val="24"/>
-        </w:rPr>
-        <w:t>Se utiliza principalmente para el desarrollo de aplicaciones ya sean de escritorio, web o móvil.</w:t>
-      </w:r>
-    </w:p>
-    <w:p>
-      <w:pPr>
-        <w:jc w:val="both"/>
-      </w:pPr>
-    </w:p>
-    <w:p>
-      <w:pPr>
-        <w:jc w:val="both"/>
-      </w:pPr>
-    </w:p>
-    <w:p>
-      <w:pPr>
-        <w:pStyle w:val="Ttulo2"/>
-        <w:jc w:val="both"/>
-      </w:pPr>
-      <w:bookmarkStart w:id="10" w:name="_Toc118368738"/>
-      <w:r>
-        <w:t>Base de datos utilizada</w:t>
-      </w:r>
-      <w:bookmarkEnd w:id="10"/>
-    </w:p>
-    <w:p>
-      <w:pPr>
-        <w:jc w:val="both"/>
-        <w:rPr>
-          <w:rFonts w:asciiTheme="minorHAnsi" w:hAnsiTheme="minorHAnsi" w:cstheme="minorHAnsi"/>
-        </w:rPr>
-      </w:pPr>
-    </w:p>
-    <w:p>
-      <w:pPr>
-        <w:jc w:val="both"/>
-        <w:rPr>
-          <w:rFonts w:asciiTheme="minorHAnsi" w:hAnsiTheme="minorHAnsi" w:cstheme="minorHAnsi"/>
-        </w:rPr>
-      </w:pPr>
-      <w:proofErr w:type="spellStart"/>
-      <w:r>
-        <w:rPr>
-          <w:rFonts w:asciiTheme="minorHAnsi" w:hAnsiTheme="minorHAnsi" w:cstheme="minorHAnsi"/>
-          <w:color w:val="000000" w:themeColor="text1"/>
-        </w:rPr>
-        <w:t>MySQL</w:t>
-      </w:r>
-      <w:proofErr w:type="spellEnd"/>
-      <w:r>
-        <w:rPr>
-          <w:rFonts w:asciiTheme="minorHAnsi" w:hAnsiTheme="minorHAnsi" w:cstheme="minorHAnsi"/>
-          <w:color w:val="000000" w:themeColor="text1"/>
-        </w:rPr>
-        <w:t xml:space="preserve"> (Relacional)</w:t>
-      </w:r>
-    </w:p>
-    <w:p>
-      <w:pPr>
-        <w:jc w:val="both"/>
-      </w:pPr>
-    </w:p>
-    <w:p>
-      <w:pPr>
-        <w:pStyle w:val="Ttulo2"/>
-      </w:pPr>
-      <w:bookmarkStart w:id="11" w:name="_Toc118368739"/>
-    </w:p>
-    <w:p>
-      <w:pPr>
-        <w:pStyle w:val="Ttulo2"/>
-      </w:pPr>
-    </w:p>
-    <w:p>
-      <w:pPr>
-        <w:pStyle w:val="Ttulo2"/>
-      </w:pPr>
-    </w:p>
-    <w:p>
-      <w:pPr>
-        <w:pStyle w:val="Ttulo2"/>
-        <w:jc w:val="both"/>
-      </w:pPr>
-      <w:r>
-        <w:t>Características de la base de datos</w:t>
-      </w:r>
-      <w:bookmarkEnd w:id="11"/>
-    </w:p>
-    <w:p>
-      <w:pPr>
-        <w:jc w:val="both"/>
-      </w:pPr>
-    </w:p>
-    <w:p>
-      <w:pPr>
-        <w:pStyle w:val="Ttulo3"/>
-        <w:jc w:val="both"/>
-        <w:rPr>
-          <w:rFonts w:asciiTheme="minorHAnsi" w:hAnsiTheme="minorHAnsi" w:cstheme="minorHAnsi"/>
-          <w:b/>
-        </w:rPr>
-      </w:pPr>
-      <w:r>
-        <w:rPr>
-          <w:rFonts w:asciiTheme="minorHAnsi" w:hAnsiTheme="minorHAnsi" w:cstheme="minorHAnsi"/>
-        </w:rPr>
-        <w:t>Código abierto</w:t>
-      </w:r>
-    </w:p>
-    <w:p>
-      <w:pPr>
-        <w:pStyle w:val="NormalWeb"/>
-        <w:shd w:val="clear" w:color="auto" w:fill="FFFFFF"/>
-        <w:spacing w:before="0" w:after="0" w:afterAutospacing="0" w:line="384" w:lineRule="atLeast"/>
-        <w:jc w:val="both"/>
-        <w:textAlignment w:val="baseline"/>
-        <w:rPr>
-          <w:rFonts w:asciiTheme="minorHAnsi" w:hAnsiTheme="minorHAnsi" w:cstheme="minorHAnsi"/>
-          <w:color w:val="15171A"/>
-        </w:rPr>
-      </w:pPr>
-      <w:r>
-        <w:rPr>
-          <w:rFonts w:asciiTheme="minorHAnsi" w:hAnsiTheme="minorHAnsi" w:cstheme="minorHAnsi"/>
-          <w:color w:val="15171A"/>
-        </w:rPr>
-        <w:t xml:space="preserve">Puedes descargar, utilizar y modificar </w:t>
-      </w:r>
-      <w:proofErr w:type="spellStart"/>
-      <w:r>
-        <w:rPr>
-          <w:rFonts w:asciiTheme="minorHAnsi" w:hAnsiTheme="minorHAnsi" w:cstheme="minorHAnsi"/>
-          <w:color w:val="15171A"/>
-        </w:rPr>
-        <w:t>MySQL</w:t>
-      </w:r>
-      <w:proofErr w:type="spellEnd"/>
-      <w:r>
-        <w:rPr>
-          <w:rFonts w:asciiTheme="minorHAnsi" w:hAnsiTheme="minorHAnsi" w:cstheme="minorHAnsi"/>
-          <w:color w:val="15171A"/>
-        </w:rPr>
-        <w:t xml:space="preserve"> porque es de código abierto. No cuesta nada usarlo y es sencillo de comprender. Según sus necesidades, </w:t>
-      </w:r>
-      <w:r>
-        <w:rPr>
-          <w:rStyle w:val="Textoennegrita"/>
-          <w:rFonts w:asciiTheme="minorHAnsi" w:eastAsiaTheme="minorEastAsia" w:hAnsiTheme="minorHAnsi" w:cstheme="minorHAnsi"/>
-          <w:color w:val="15171A"/>
-          <w:bdr w:val="none" w:sz="0" w:space="0" w:color="auto" w:frame="1"/>
-        </w:rPr>
-        <w:t xml:space="preserve">puede estudiar y modificar el código fuente de </w:t>
-      </w:r>
-      <w:proofErr w:type="spellStart"/>
-      <w:r>
-        <w:rPr>
-          <w:rStyle w:val="Textoennegrita"/>
-          <w:rFonts w:asciiTheme="minorHAnsi" w:eastAsiaTheme="minorEastAsia" w:hAnsiTheme="minorHAnsi" w:cstheme="minorHAnsi"/>
-          <w:color w:val="15171A"/>
-          <w:bdr w:val="none" w:sz="0" w:space="0" w:color="auto" w:frame="1"/>
-        </w:rPr>
-        <w:t>MySQL</w:t>
-      </w:r>
-      <w:proofErr w:type="spellEnd"/>
-      <w:r>
-        <w:rPr>
-          <w:rStyle w:val="Textoennegrita"/>
-          <w:rFonts w:asciiTheme="minorHAnsi" w:eastAsiaTheme="minorEastAsia" w:hAnsiTheme="minorHAnsi" w:cstheme="minorHAnsi"/>
-          <w:color w:val="15171A"/>
-          <w:bdr w:val="none" w:sz="0" w:space="0" w:color="auto" w:frame="1"/>
-        </w:rPr>
-        <w:t>. </w:t>
-      </w:r>
-      <w:r>
-        <w:rPr>
-          <w:rFonts w:asciiTheme="minorHAnsi" w:hAnsiTheme="minorHAnsi" w:cstheme="minorHAnsi"/>
-          <w:color w:val="15171A"/>
-        </w:rPr>
-        <w:t>Además, las reglas y normas sobre qué acciones están permitidas o no están definidas por la GPL (</w:t>
-      </w:r>
-      <w:proofErr w:type="spellStart"/>
-      <w:r>
-        <w:rPr>
-          <w:rFonts w:asciiTheme="minorHAnsi" w:hAnsiTheme="minorHAnsi" w:cstheme="minorHAnsi"/>
-          <w:color w:val="15171A"/>
-        </w:rPr>
-        <w:t>MySQL</w:t>
-      </w:r>
-      <w:proofErr w:type="spellEnd"/>
-      <w:r>
-        <w:rPr>
-          <w:rFonts w:asciiTheme="minorHAnsi" w:hAnsiTheme="minorHAnsi" w:cstheme="minorHAnsi"/>
-          <w:color w:val="15171A"/>
-        </w:rPr>
-        <w:t xml:space="preserve"> utiliza la Licencia Pública General GNU).</w:t>
-      </w:r>
-    </w:p>
-    <w:p>
-      <w:pPr>
-        <w:jc w:val="both"/>
-        <w:rPr>
-          <w:rFonts w:asciiTheme="minorHAnsi" w:hAnsiTheme="minorHAnsi" w:cstheme="minorHAnsi"/>
-          <w:sz w:val="24"/>
-          <w:szCs w:val="24"/>
-        </w:rPr>
-      </w:pPr>
-    </w:p>
-    <w:p>
-      <w:pPr>
-        <w:pStyle w:val="Ttulo3"/>
-        <w:jc w:val="both"/>
-        <w:rPr>
-          <w:rFonts w:asciiTheme="minorHAnsi" w:hAnsiTheme="minorHAnsi" w:cstheme="minorHAnsi"/>
-          <w:b/>
-        </w:rPr>
-      </w:pPr>
-      <w:r>
-        <w:rPr>
-          <w:rFonts w:asciiTheme="minorHAnsi" w:hAnsiTheme="minorHAnsi" w:cstheme="minorHAnsi"/>
-        </w:rPr>
-        <w:t>Es Escalable</w:t>
-      </w:r>
-    </w:p>
-    <w:p>
-      <w:pPr>
-        <w:pStyle w:val="NormalWeb"/>
-        <w:shd w:val="clear" w:color="auto" w:fill="FFFFFF"/>
-        <w:spacing w:after="0" w:afterAutospacing="0" w:line="384" w:lineRule="atLeast"/>
-        <w:jc w:val="both"/>
-        <w:textAlignment w:val="baseline"/>
-        <w:rPr>
-          <w:rFonts w:asciiTheme="minorHAnsi" w:hAnsiTheme="minorHAnsi" w:cstheme="minorHAnsi"/>
-          <w:color w:val="15171A"/>
-        </w:rPr>
-      </w:pPr>
-      <w:r>
-        <w:rPr>
-          <w:rFonts w:asciiTheme="minorHAnsi" w:hAnsiTheme="minorHAnsi" w:cstheme="minorHAnsi"/>
-          <w:color w:val="15171A"/>
-        </w:rPr>
-        <w:t xml:space="preserve">La escalabilidad es la capacidad de los sistemas para trabajar con pequeñas cantidades de datos, grandes cantidades de datos, redes de ordenadores, etc. El servidor </w:t>
-      </w:r>
-      <w:proofErr w:type="spellStart"/>
-      <w:r>
-        <w:rPr>
-          <w:rFonts w:asciiTheme="minorHAnsi" w:hAnsiTheme="minorHAnsi" w:cstheme="minorHAnsi"/>
-          <w:color w:val="15171A"/>
-        </w:rPr>
-        <w:t>MySQL</w:t>
-      </w:r>
-      <w:proofErr w:type="spellEnd"/>
-      <w:r>
-        <w:rPr>
-          <w:rFonts w:asciiTheme="minorHAnsi" w:hAnsiTheme="minorHAnsi" w:cstheme="minorHAnsi"/>
-          <w:color w:val="15171A"/>
-        </w:rPr>
-        <w:t xml:space="preserve"> fue construido para manejar bases de datos masivas, y esta es una de sus características más valoradas.</w:t>
-      </w:r>
-    </w:p>
-    <w:p>
-      <w:pPr>
-        <w:pStyle w:val="NormalWeb"/>
-        <w:shd w:val="clear" w:color="auto" w:fill="FFFFFF"/>
-        <w:spacing w:after="0" w:afterAutospacing="0" w:line="384" w:lineRule="atLeast"/>
-        <w:jc w:val="both"/>
-        <w:textAlignment w:val="baseline"/>
-        <w:rPr>
-          <w:rFonts w:asciiTheme="minorHAnsi" w:hAnsiTheme="minorHAnsi" w:cstheme="minorHAnsi"/>
-          <w:color w:val="15171A"/>
-        </w:rPr>
-      </w:pPr>
-    </w:p>
-    <w:p>
-      <w:pPr>
-        <w:pStyle w:val="Ttulo3"/>
-        <w:jc w:val="both"/>
-        <w:rPr>
-          <w:rFonts w:asciiTheme="minorHAnsi" w:hAnsiTheme="minorHAnsi" w:cstheme="minorHAnsi"/>
-          <w:b/>
-        </w:rPr>
-      </w:pPr>
-      <w:r>
-        <w:rPr>
-          <w:rFonts w:asciiTheme="minorHAnsi" w:hAnsiTheme="minorHAnsi" w:cstheme="minorHAnsi"/>
-        </w:rPr>
-        <w:t>Rápida y Confiable</w:t>
-      </w:r>
-    </w:p>
-    <w:p>
-      <w:pPr>
-        <w:pStyle w:val="NormalWeb"/>
-        <w:shd w:val="clear" w:color="auto" w:fill="FFFFFF"/>
-        <w:spacing w:before="0" w:after="0" w:afterAutospacing="0" w:line="384" w:lineRule="atLeast"/>
-        <w:jc w:val="both"/>
-        <w:textAlignment w:val="baseline"/>
-        <w:rPr>
-          <w:rFonts w:asciiTheme="minorHAnsi" w:hAnsiTheme="minorHAnsi" w:cstheme="minorHAnsi"/>
-          <w:color w:val="15171A"/>
-        </w:rPr>
-      </w:pPr>
-      <w:r>
-        <w:rPr>
-          <w:rFonts w:asciiTheme="minorHAnsi" w:hAnsiTheme="minorHAnsi" w:cstheme="minorHAnsi"/>
-          <w:color w:val="15171A"/>
-        </w:rPr>
-        <w:t>La mejor de las </w:t>
-      </w:r>
-      <w:r>
-        <w:rPr>
-          <w:rStyle w:val="Textoennegrita"/>
-          <w:rFonts w:asciiTheme="minorHAnsi" w:eastAsiaTheme="minorEastAsia" w:hAnsiTheme="minorHAnsi" w:cstheme="minorHAnsi"/>
-          <w:color w:val="15171A"/>
-          <w:bdr w:val="none" w:sz="0" w:space="0" w:color="auto" w:frame="1"/>
-        </w:rPr>
-        <w:t xml:space="preserve">características de </w:t>
-      </w:r>
-      <w:proofErr w:type="spellStart"/>
-      <w:r>
-        <w:rPr>
-          <w:rStyle w:val="Textoennegrita"/>
-          <w:rFonts w:asciiTheme="minorHAnsi" w:eastAsiaTheme="minorEastAsia" w:hAnsiTheme="minorHAnsi" w:cstheme="minorHAnsi"/>
-          <w:color w:val="15171A"/>
-          <w:bdr w:val="none" w:sz="0" w:space="0" w:color="auto" w:frame="1"/>
-        </w:rPr>
-        <w:t>MySql</w:t>
-      </w:r>
-      <w:proofErr w:type="spellEnd"/>
-      <w:r>
-        <w:rPr>
-          <w:rFonts w:asciiTheme="minorHAnsi" w:hAnsiTheme="minorHAnsi" w:cstheme="minorHAnsi"/>
-          <w:color w:val="15171A"/>
-        </w:rPr>
-        <w:t> es</w:t>
-      </w:r>
-      <w:r>
-        <w:rPr>
-          <w:rFonts w:asciiTheme="minorHAnsi" w:hAnsiTheme="minorHAnsi" w:cstheme="minorHAnsi"/>
-          <w:color w:val="15171A"/>
-        </w:rPr>
-        <w:t xml:space="preserve"> que almacena los datos de forma eficiente en la memoria, </w:t>
-      </w:r>
-      <w:r>
-        <w:rPr>
-          <w:rStyle w:val="Textoennegrita"/>
-          <w:rFonts w:asciiTheme="minorHAnsi" w:eastAsiaTheme="minorEastAsia" w:hAnsiTheme="minorHAnsi" w:cstheme="minorHAnsi"/>
-          <w:color w:val="15171A"/>
-          <w:bdr w:val="none" w:sz="0" w:space="0" w:color="auto" w:frame="1"/>
-        </w:rPr>
-        <w:t>asegurando que los datos sean consistentes y no redundantes.</w:t>
-      </w:r>
-      <w:r>
-        <w:rPr>
-          <w:rFonts w:asciiTheme="minorHAnsi" w:hAnsiTheme="minorHAnsi" w:cstheme="minorHAnsi"/>
-          <w:color w:val="15171A"/>
-        </w:rPr>
-        <w:t xml:space="preserve"> Como resultado, realizar consultas y operaciones en </w:t>
-      </w:r>
-      <w:proofErr w:type="spellStart"/>
-      <w:r>
-        <w:rPr>
-          <w:rFonts w:asciiTheme="minorHAnsi" w:hAnsiTheme="minorHAnsi" w:cstheme="minorHAnsi"/>
-          <w:color w:val="15171A"/>
-        </w:rPr>
-        <w:t>MySQL</w:t>
-      </w:r>
-      <w:proofErr w:type="spellEnd"/>
-      <w:r>
-        <w:rPr>
-          <w:rFonts w:asciiTheme="minorHAnsi" w:hAnsiTheme="minorHAnsi" w:cstheme="minorHAnsi"/>
-          <w:color w:val="15171A"/>
-        </w:rPr>
-        <w:t xml:space="preserve"> es rápido.</w:t>
-      </w:r>
-    </w:p>
-    <w:p>
-      <w:pPr>
-        <w:pStyle w:val="NormalWeb"/>
-        <w:shd w:val="clear" w:color="auto" w:fill="FFFFFF"/>
-        <w:spacing w:before="0" w:after="0" w:afterAutospacing="0" w:line="384" w:lineRule="atLeast"/>
-        <w:jc w:val="both"/>
-        <w:textAlignment w:val="baseline"/>
-        <w:rPr>
-          <w:rFonts w:asciiTheme="minorHAnsi" w:hAnsiTheme="minorHAnsi" w:cstheme="minorHAnsi"/>
-          <w:color w:val="15171A"/>
-        </w:rPr>
-      </w:pPr>
-    </w:p>
-    <w:p>
-      <w:pPr>
-        <w:pStyle w:val="Ttulo3"/>
-        <w:jc w:val="both"/>
-        <w:rPr>
-          <w:rFonts w:asciiTheme="minorHAnsi" w:hAnsiTheme="minorHAnsi" w:cstheme="minorHAnsi"/>
-          <w:b/>
-        </w:rPr>
-      </w:pPr>
-      <w:r>
-        <w:rPr>
-          <w:rFonts w:asciiTheme="minorHAnsi" w:hAnsiTheme="minorHAnsi" w:cstheme="minorHAnsi"/>
-        </w:rPr>
-        <w:t>Tipos de datos</w:t>
-      </w:r>
-    </w:p>
-    <w:p>
-      <w:pPr>
-        <w:pStyle w:val="NormalWeb"/>
-        <w:shd w:val="clear" w:color="auto" w:fill="FFFFFF"/>
-        <w:spacing w:after="0" w:afterAutospacing="0" w:line="384" w:lineRule="atLeast"/>
-        <w:jc w:val="both"/>
-        <w:textAlignment w:val="baseline"/>
-        <w:rPr>
-          <w:rFonts w:asciiTheme="minorHAnsi" w:hAnsiTheme="minorHAnsi" w:cstheme="minorHAnsi"/>
-          <w:color w:val="15171A"/>
-        </w:rPr>
-      </w:pPr>
-      <w:r>
-        <w:rPr>
-          <w:rFonts w:asciiTheme="minorHAnsi" w:hAnsiTheme="minorHAnsi" w:cstheme="minorHAnsi"/>
-          <w:color w:val="15171A"/>
-        </w:rPr>
-        <w:t>Contiene varios tipos de datos, como enteros sin signo, enteros con signo, flotante (FLOAT), doble (DOUBLE), carácter (CHAR), carácter variable (VARCHAR), texto, blob, fecha, hora, fecha y hora, marca de tiempo, año, etc. en.</w:t>
-      </w:r>
-    </w:p>
-    <w:p>
-      <w:pPr>
-        <w:pStyle w:val="Ttulo3"/>
-        <w:jc w:val="both"/>
-        <w:rPr>
-          <w:rFonts w:asciiTheme="minorHAnsi" w:hAnsiTheme="minorHAnsi" w:cstheme="minorHAnsi"/>
-          <w:b/>
-        </w:rPr>
-      </w:pPr>
-      <w:r>
-        <w:rPr>
-          <w:rFonts w:asciiTheme="minorHAnsi" w:hAnsiTheme="minorHAnsi" w:cstheme="minorHAnsi"/>
-        </w:rPr>
-        <w:lastRenderedPageBreak/>
-        <w:t>Juegos de caracteres</w:t>
-      </w:r>
-    </w:p>
-    <w:p>
-      <w:pPr>
-        <w:pStyle w:val="NormalWeb"/>
-        <w:shd w:val="clear" w:color="auto" w:fill="FFFFFF"/>
-        <w:spacing w:before="0" w:after="0" w:afterAutospacing="0" w:line="384" w:lineRule="atLeast"/>
-        <w:jc w:val="both"/>
-        <w:textAlignment w:val="baseline"/>
-        <w:rPr>
-          <w:rFonts w:asciiTheme="minorHAnsi" w:hAnsiTheme="minorHAnsi" w:cstheme="minorHAnsi"/>
-          <w:color w:val="15171A"/>
-        </w:rPr>
-      </w:pPr>
-      <w:r>
-        <w:rPr>
-          <w:rFonts w:asciiTheme="minorHAnsi" w:hAnsiTheme="minorHAnsi" w:cstheme="minorHAnsi"/>
-          <w:color w:val="15171A"/>
-        </w:rPr>
-        <w:t>Es una base de datos compatible con una </w:t>
-      </w:r>
-      <w:r>
-        <w:rPr>
-          <w:rStyle w:val="Textoennegrita"/>
-          <w:rFonts w:asciiTheme="minorHAnsi" w:eastAsiaTheme="minorEastAsia" w:hAnsiTheme="minorHAnsi" w:cstheme="minorHAnsi"/>
-          <w:color w:val="15171A"/>
-          <w:bdr w:val="none" w:sz="0" w:space="0" w:color="auto" w:frame="1"/>
-        </w:rPr>
-        <w:t>amplia gama de conjuntos de caracteres,</w:t>
-      </w:r>
-      <w:r>
-        <w:rPr>
-          <w:rFonts w:asciiTheme="minorHAnsi" w:hAnsiTheme="minorHAnsi" w:cstheme="minorHAnsi"/>
-          <w:color w:val="15171A"/>
-        </w:rPr>
-        <w:t xml:space="preserve"> incluidos Latin1 (codificación de caracteres cp1252), alemán, </w:t>
-      </w:r>
-      <w:proofErr w:type="spellStart"/>
-      <w:r>
-        <w:rPr>
-          <w:rFonts w:asciiTheme="minorHAnsi" w:hAnsiTheme="minorHAnsi" w:cstheme="minorHAnsi"/>
-          <w:color w:val="15171A"/>
-        </w:rPr>
-        <w:t>Ujis</w:t>
-      </w:r>
-      <w:proofErr w:type="spellEnd"/>
-      <w:r>
-        <w:rPr>
-          <w:rFonts w:asciiTheme="minorHAnsi" w:hAnsiTheme="minorHAnsi" w:cstheme="minorHAnsi"/>
-          <w:color w:val="15171A"/>
-        </w:rPr>
-        <w:t xml:space="preserve"> y otros conjuntos de caracteres Unicode.</w:t>
-      </w:r>
-    </w:p>
-    <w:p>
-      <w:pPr>
-        <w:pStyle w:val="NormalWeb"/>
-        <w:shd w:val="clear" w:color="auto" w:fill="FFFFFF"/>
-        <w:spacing w:before="0" w:after="0" w:afterAutospacing="0" w:line="384" w:lineRule="atLeast"/>
-        <w:jc w:val="both"/>
-        <w:textAlignment w:val="baseline"/>
-        <w:rPr>
-          <w:rFonts w:asciiTheme="minorHAnsi" w:hAnsiTheme="minorHAnsi" w:cstheme="minorHAnsi"/>
-          <w:color w:val="15171A"/>
-        </w:rPr>
-      </w:pPr>
-    </w:p>
-    <w:p>
-      <w:pPr>
-        <w:pStyle w:val="Ttulo3"/>
-        <w:jc w:val="both"/>
-        <w:rPr>
-          <w:rFonts w:asciiTheme="minorHAnsi" w:hAnsiTheme="minorHAnsi" w:cstheme="minorHAnsi"/>
-          <w:b/>
-        </w:rPr>
-      </w:pPr>
-      <w:proofErr w:type="spellStart"/>
-      <w:r>
-        <w:rPr>
-          <w:rFonts w:asciiTheme="minorHAnsi" w:hAnsiTheme="minorHAnsi" w:cstheme="minorHAnsi"/>
-        </w:rPr>
-        <w:t>MySQL</w:t>
-      </w:r>
-      <w:proofErr w:type="spellEnd"/>
-      <w:r>
-        <w:rPr>
-          <w:rFonts w:asciiTheme="minorHAnsi" w:hAnsiTheme="minorHAnsi" w:cstheme="minorHAnsi"/>
-        </w:rPr>
-        <w:t xml:space="preserve"> es Segura</w:t>
-      </w:r>
-    </w:p>
-    <w:p>
-      <w:pPr>
-        <w:pStyle w:val="NormalWeb"/>
-        <w:shd w:val="clear" w:color="auto" w:fill="FFFFFF"/>
-        <w:spacing w:before="0" w:after="0" w:afterAutospacing="0" w:line="384" w:lineRule="atLeast"/>
-        <w:jc w:val="both"/>
-        <w:textAlignment w:val="baseline"/>
-        <w:rPr>
-          <w:rFonts w:asciiTheme="minorHAnsi" w:hAnsiTheme="minorHAnsi" w:cstheme="minorHAnsi"/>
-          <w:color w:val="15171A"/>
-        </w:rPr>
-      </w:pPr>
-      <w:r>
-        <w:rPr>
-          <w:rFonts w:asciiTheme="minorHAnsi" w:hAnsiTheme="minorHAnsi" w:cstheme="minorHAnsi"/>
-          <w:color w:val="15171A"/>
-        </w:rPr>
-        <w:t>Su seguridad es férrea: un sistema flexible de contraseñas que </w:t>
-      </w:r>
-      <w:r>
-        <w:rPr>
-          <w:rStyle w:val="Textoennegrita"/>
-          <w:rFonts w:asciiTheme="minorHAnsi" w:eastAsiaTheme="minorEastAsia" w:hAnsiTheme="minorHAnsi" w:cstheme="minorHAnsi"/>
-          <w:color w:val="15171A"/>
-          <w:bdr w:val="none" w:sz="0" w:space="0" w:color="auto" w:frame="1"/>
-        </w:rPr>
-        <w:t>encripta tu conexión</w:t>
-      </w:r>
-      <w:r>
-        <w:rPr>
-          <w:rFonts w:asciiTheme="minorHAnsi" w:hAnsiTheme="minorHAnsi" w:cstheme="minorHAnsi"/>
-          <w:color w:val="15171A"/>
-        </w:rPr>
-        <w:t> con el servidor y verifica tu acceso en función del host.</w:t>
-      </w:r>
-    </w:p>
-    <w:p>
-      <w:pPr>
-        <w:pStyle w:val="Ttulo3"/>
-        <w:jc w:val="both"/>
-        <w:rPr>
-          <w:rFonts w:asciiTheme="minorHAnsi" w:hAnsiTheme="minorHAnsi" w:cstheme="minorHAnsi"/>
-          <w:b/>
-        </w:rPr>
-      </w:pPr>
-      <w:r>
-        <w:rPr>
-          <w:rFonts w:asciiTheme="minorHAnsi" w:hAnsiTheme="minorHAnsi" w:cstheme="minorHAnsi"/>
-        </w:rPr>
-        <w:t xml:space="preserve">Soporte para </w:t>
-      </w:r>
-      <w:proofErr w:type="gramStart"/>
-      <w:r>
-        <w:rPr>
-          <w:rFonts w:asciiTheme="minorHAnsi" w:hAnsiTheme="minorHAnsi" w:cstheme="minorHAnsi"/>
-        </w:rPr>
-        <w:t>grandes base</w:t>
-      </w:r>
-      <w:proofErr w:type="gramEnd"/>
-      <w:r>
-        <w:rPr>
-          <w:rFonts w:asciiTheme="minorHAnsi" w:hAnsiTheme="minorHAnsi" w:cstheme="minorHAnsi"/>
-        </w:rPr>
-        <w:t xml:space="preserve"> de datos.</w:t>
-      </w:r>
-    </w:p>
-    <w:p>
-      <w:pPr>
-        <w:pStyle w:val="NormalWeb"/>
-        <w:shd w:val="clear" w:color="auto" w:fill="FFFFFF"/>
-        <w:spacing w:after="0" w:afterAutospacing="0" w:line="384" w:lineRule="atLeast"/>
-        <w:jc w:val="both"/>
-        <w:textAlignment w:val="baseline"/>
-        <w:rPr>
-          <w:rFonts w:asciiTheme="minorHAnsi" w:hAnsiTheme="minorHAnsi" w:cstheme="minorHAnsi"/>
-          <w:color w:val="15171A"/>
-        </w:rPr>
-      </w:pPr>
-      <w:r>
-        <w:rPr>
-          <w:rFonts w:asciiTheme="minorHAnsi" w:hAnsiTheme="minorHAnsi" w:cstheme="minorHAnsi"/>
-          <w:color w:val="15171A"/>
-        </w:rPr>
-        <w:t>Este software puede manejar grandes bases de datos de forma eficiente, con soporte para hasta 40-50 millones de registros, 150.000-200.000 tablas y 5.000 millones de filas.</w:t>
-      </w:r>
-    </w:p>
-    <w:p>
-      <w:pPr>
-        <w:pStyle w:val="NormalWeb"/>
-        <w:shd w:val="clear" w:color="auto" w:fill="FFFFFF"/>
-        <w:spacing w:after="0" w:afterAutospacing="0" w:line="384" w:lineRule="atLeast"/>
-        <w:jc w:val="both"/>
-        <w:textAlignment w:val="baseline"/>
-        <w:rPr>
-          <w:rFonts w:asciiTheme="minorHAnsi" w:hAnsiTheme="minorHAnsi" w:cstheme="minorHAnsi"/>
-          <w:color w:val="15171A"/>
-        </w:rPr>
-      </w:pPr>
-    </w:p>
-    <w:p>
-      <w:pPr>
-        <w:pStyle w:val="Ttulo3"/>
-        <w:jc w:val="both"/>
-        <w:rPr>
-          <w:rFonts w:asciiTheme="minorHAnsi" w:hAnsiTheme="minorHAnsi" w:cstheme="minorHAnsi"/>
-          <w:b/>
-        </w:rPr>
-      </w:pPr>
-      <w:r>
-        <w:rPr>
-          <w:rFonts w:asciiTheme="minorHAnsi" w:hAnsiTheme="minorHAnsi" w:cstheme="minorHAnsi"/>
-        </w:rPr>
-        <w:t>Clientes de gestión de bases de datos web y apps</w:t>
-      </w:r>
-    </w:p>
-    <w:p>
-      <w:pPr>
-        <w:pStyle w:val="NormalWeb"/>
-        <w:shd w:val="clear" w:color="auto" w:fill="FFFFFF"/>
-        <w:spacing w:before="0" w:after="0" w:afterAutospacing="0" w:line="384" w:lineRule="atLeast"/>
-        <w:jc w:val="both"/>
-        <w:textAlignment w:val="baseline"/>
-        <w:rPr>
-          <w:rFonts w:asciiTheme="minorHAnsi" w:hAnsiTheme="minorHAnsi" w:cstheme="minorHAnsi"/>
-          <w:color w:val="15171A"/>
-        </w:rPr>
-      </w:pPr>
-      <w:r>
-        <w:rPr>
-          <w:rFonts w:asciiTheme="minorHAnsi" w:hAnsiTheme="minorHAnsi" w:cstheme="minorHAnsi"/>
-          <w:color w:val="15171A"/>
-        </w:rPr>
-        <w:t xml:space="preserve">El servidor </w:t>
-      </w:r>
-      <w:proofErr w:type="spellStart"/>
-      <w:r>
-        <w:rPr>
-          <w:rFonts w:asciiTheme="minorHAnsi" w:hAnsiTheme="minorHAnsi" w:cstheme="minorHAnsi"/>
-          <w:color w:val="15171A"/>
-        </w:rPr>
-        <w:t>MySQL</w:t>
-      </w:r>
-      <w:proofErr w:type="spellEnd"/>
-      <w:r>
-        <w:rPr>
-          <w:rFonts w:asciiTheme="minorHAnsi" w:hAnsiTheme="minorHAnsi" w:cstheme="minorHAnsi"/>
-          <w:color w:val="15171A"/>
-        </w:rPr>
-        <w:t xml:space="preserve"> viene con varias herramientas de gestión, cliente servidor como '</w:t>
-      </w:r>
-      <w:proofErr w:type="spellStart"/>
-      <w:r>
-        <w:rPr>
-          <w:rFonts w:asciiTheme="minorHAnsi" w:hAnsiTheme="minorHAnsi" w:cstheme="minorHAnsi"/>
-          <w:color w:val="15171A"/>
-        </w:rPr>
-        <w:t>mysqladmin</w:t>
-      </w:r>
-      <w:proofErr w:type="spellEnd"/>
-      <w:r>
-        <w:rPr>
-          <w:rFonts w:asciiTheme="minorHAnsi" w:hAnsiTheme="minorHAnsi" w:cstheme="minorHAnsi"/>
-          <w:color w:val="15171A"/>
-        </w:rPr>
-        <w:t>' que es un </w:t>
-      </w:r>
-      <w:hyperlink r:id="rId10" w:history="1">
-        <w:r>
-          <w:rPr>
-            <w:rStyle w:val="Hipervnculo"/>
-            <w:rFonts w:asciiTheme="minorHAnsi" w:hAnsiTheme="minorHAnsi" w:cstheme="minorHAnsi"/>
-            <w:color w:val="auto"/>
-            <w:u w:val="none"/>
-            <w:bdr w:val="none" w:sz="0" w:space="0" w:color="auto" w:frame="1"/>
-          </w:rPr>
-          <w:t xml:space="preserve">comando </w:t>
-        </w:r>
-        <w:proofErr w:type="spellStart"/>
-        <w:r>
-          <w:rPr>
-            <w:rStyle w:val="Hipervnculo"/>
-            <w:rFonts w:asciiTheme="minorHAnsi" w:hAnsiTheme="minorHAnsi" w:cstheme="minorHAnsi"/>
-            <w:color w:val="auto"/>
-            <w:u w:val="none"/>
-            <w:bdr w:val="none" w:sz="0" w:space="0" w:color="auto" w:frame="1"/>
-          </w:rPr>
-          <w:t>shell</w:t>
-        </w:r>
-        <w:proofErr w:type="spellEnd"/>
-      </w:hyperlink>
-      <w:r>
-        <w:rPr>
-          <w:rFonts w:asciiTheme="minorHAnsi" w:hAnsiTheme="minorHAnsi" w:cstheme="minorHAnsi"/>
-          <w:color w:val="15171A"/>
-        </w:rPr>
-        <w:t> y programas gráficos como '</w:t>
-      </w:r>
-      <w:proofErr w:type="spellStart"/>
-      <w:r>
-        <w:rPr>
-          <w:rFonts w:asciiTheme="minorHAnsi" w:hAnsiTheme="minorHAnsi" w:cstheme="minorHAnsi"/>
-          <w:color w:val="15171A"/>
-        </w:rPr>
-        <w:t>MySQL</w:t>
-      </w:r>
-      <w:proofErr w:type="spellEnd"/>
-      <w:r>
-        <w:rPr>
-          <w:rFonts w:asciiTheme="minorHAnsi" w:hAnsiTheme="minorHAnsi" w:cstheme="minorHAnsi"/>
-          <w:color w:val="15171A"/>
-        </w:rPr>
-        <w:t xml:space="preserve"> </w:t>
-      </w:r>
-      <w:proofErr w:type="spellStart"/>
-      <w:r>
-        <w:rPr>
-          <w:rFonts w:asciiTheme="minorHAnsi" w:hAnsiTheme="minorHAnsi" w:cstheme="minorHAnsi"/>
-          <w:color w:val="15171A"/>
-        </w:rPr>
-        <w:t>Workbench</w:t>
-      </w:r>
-      <w:proofErr w:type="spellEnd"/>
-      <w:r>
-        <w:rPr>
-          <w:rFonts w:asciiTheme="minorHAnsi" w:hAnsiTheme="minorHAnsi" w:cstheme="minorHAnsi"/>
-          <w:color w:val="15171A"/>
-        </w:rPr>
-        <w:t>'. También puedes usar el cliente web </w:t>
-      </w:r>
-      <w:proofErr w:type="spellStart"/>
-      <w:r>
-        <w:fldChar w:fldCharType="begin"/>
-      </w:r>
-      <w:r>
-        <w:rPr>
-          <w:rFonts w:asciiTheme="minorHAnsi" w:hAnsiTheme="minorHAnsi" w:cstheme="minorHAnsi"/>
-        </w:rPr>
-        <w:instrText xml:space="preserve"> HYPERLINK "https://www.dongee.com/tutoriales/que-es-phpmyadmin/" </w:instrText>
-      </w:r>
-      <w:r>
-        <w:fldChar w:fldCharType="separate"/>
-      </w:r>
-      <w:r>
-        <w:rPr>
-          <w:rStyle w:val="Hipervnculo"/>
-          <w:rFonts w:asciiTheme="minorHAnsi" w:hAnsiTheme="minorHAnsi" w:cstheme="minorHAnsi"/>
-          <w:color w:val="auto"/>
-          <w:u w:val="none"/>
-          <w:bdr w:val="none" w:sz="0" w:space="0" w:color="auto" w:frame="1"/>
-        </w:rPr>
-        <w:t>PHPmyadmin</w:t>
-      </w:r>
-      <w:proofErr w:type="spellEnd"/>
-      <w:r>
-        <w:rPr>
-          <w:rStyle w:val="Hipervnculo"/>
-          <w:rFonts w:asciiTheme="minorHAnsi" w:hAnsiTheme="minorHAnsi" w:cstheme="minorHAnsi"/>
-          <w:color w:val="auto"/>
-          <w:u w:val="none"/>
-          <w:bdr w:val="none" w:sz="0" w:space="0" w:color="auto" w:frame="1"/>
-        </w:rPr>
-        <w:fldChar w:fldCharType="end"/>
-      </w:r>
-      <w:r>
-        <w:rPr>
-          <w:rFonts w:asciiTheme="minorHAnsi" w:hAnsiTheme="minorHAnsi" w:cstheme="minorHAnsi"/>
-          <w:color w:val="15171A"/>
-        </w:rPr>
-        <w:t>.</w:t>
-      </w:r>
-    </w:p>
-    <w:p>
-      <w:pPr>
-        <w:pStyle w:val="NormalWeb"/>
-        <w:shd w:val="clear" w:color="auto" w:fill="FFFFFF"/>
-        <w:spacing w:before="0" w:after="0" w:line="384" w:lineRule="atLeast"/>
-        <w:jc w:val="both"/>
-        <w:textAlignment w:val="baseline"/>
-        <w:rPr>
-          <w:rFonts w:asciiTheme="minorHAnsi" w:hAnsiTheme="minorHAnsi" w:cstheme="minorHAnsi"/>
-        </w:rPr>
-      </w:pPr>
-      <w:r>
-        <w:rPr>
-          <w:rFonts w:asciiTheme="minorHAnsi" w:hAnsiTheme="minorHAnsi" w:cstheme="minorHAnsi"/>
-          <w:color w:val="15171A"/>
-        </w:rPr>
-        <w:t xml:space="preserve">También </w:t>
-      </w:r>
-      <w:proofErr w:type="spellStart"/>
-      <w:r>
-        <w:rPr>
-          <w:rFonts w:asciiTheme="minorHAnsi" w:hAnsiTheme="minorHAnsi" w:cstheme="minorHAnsi"/>
-          <w:color w:val="15171A"/>
-        </w:rPr>
-        <w:t>Mysql</w:t>
-      </w:r>
-      <w:proofErr w:type="spellEnd"/>
-      <w:r>
-        <w:rPr>
-          <w:rFonts w:asciiTheme="minorHAnsi" w:hAnsiTheme="minorHAnsi" w:cstheme="minorHAnsi"/>
-          <w:color w:val="15171A"/>
-        </w:rPr>
-        <w:t xml:space="preserve"> es muy fácil de usar con comandos directamente ingresando en la base datos, puedes ver un ejemplo de cómo </w:t>
-      </w:r>
-      <w:hyperlink r:id="rId11" w:history="1">
-        <w:r>
-          <w:rPr>
-            <w:rStyle w:val="Hipervnculo"/>
-            <w:rFonts w:asciiTheme="minorHAnsi" w:hAnsiTheme="minorHAnsi" w:cstheme="minorHAnsi"/>
-            <w:color w:val="auto"/>
-            <w:u w:val="none"/>
-            <w:bdr w:val="none" w:sz="0" w:space="0" w:color="auto" w:frame="1"/>
-          </w:rPr>
-          <w:t xml:space="preserve">crear un usuario </w:t>
-        </w:r>
-        <w:proofErr w:type="spellStart"/>
-        <w:r>
-          <w:rPr>
-            <w:rStyle w:val="Hipervnculo"/>
-            <w:rFonts w:asciiTheme="minorHAnsi" w:hAnsiTheme="minorHAnsi" w:cstheme="minorHAnsi"/>
-            <w:color w:val="auto"/>
-            <w:u w:val="none"/>
-            <w:bdr w:val="none" w:sz="0" w:space="0" w:color="auto" w:frame="1"/>
-          </w:rPr>
-          <w:t>MySql</w:t>
-        </w:r>
-        <w:proofErr w:type="spellEnd"/>
-      </w:hyperlink>
-      <w:r>
-        <w:rPr>
-          <w:rFonts w:asciiTheme="minorHAnsi" w:hAnsiTheme="minorHAnsi" w:cstheme="minorHAnsi"/>
-        </w:rPr>
-        <w:t>.</w:t>
-      </w:r>
-    </w:p>
-    <w:p>
-      <w:pPr>
-        <w:pStyle w:val="NormalWeb"/>
-        <w:shd w:val="clear" w:color="auto" w:fill="FFFFFF"/>
-        <w:spacing w:line="384" w:lineRule="atLeast"/>
-        <w:jc w:val="both"/>
-        <w:textAlignment w:val="baseline"/>
-        <w:rPr>
-          <w:rFonts w:asciiTheme="minorHAnsi" w:hAnsiTheme="minorHAnsi" w:cstheme="minorHAnsi"/>
-          <w:color w:val="15171A"/>
-        </w:rPr>
-      </w:pPr>
-      <w:r>
-        <w:rPr>
-          <w:rFonts w:asciiTheme="minorHAnsi" w:hAnsiTheme="minorHAnsi" w:cstheme="minorHAnsi"/>
-          <w:color w:val="15171A"/>
-        </w:rPr>
-        <w:br/>
-        <w:t>Además, la biblioteca cliente de este software puede escribirse en lenguajes de programación C o C++ para facilitar el acceso de los clientes que tienen esos enlaces.</w:t>
-      </w:r>
-    </w:p>
-    <w:p>
-      <w:pPr>
-        <w:pStyle w:val="Ttulo3"/>
-        <w:jc w:val="both"/>
-        <w:rPr>
-          <w:rFonts w:asciiTheme="minorHAnsi" w:hAnsiTheme="minorHAnsi" w:cstheme="minorHAnsi"/>
-          <w:b/>
-        </w:rPr>
-      </w:pPr>
-      <w:proofErr w:type="spellStart"/>
-      <w:r>
-        <w:rPr>
-          <w:rFonts w:asciiTheme="minorHAnsi" w:hAnsiTheme="minorHAnsi" w:cstheme="minorHAnsi"/>
-        </w:rPr>
-        <w:t>MySQL</w:t>
-      </w:r>
-      <w:proofErr w:type="spellEnd"/>
-      <w:r>
-        <w:rPr>
-          <w:rFonts w:asciiTheme="minorHAnsi" w:hAnsiTheme="minorHAnsi" w:cstheme="minorHAnsi"/>
-        </w:rPr>
-        <w:t xml:space="preserve"> es Multiplataforma</w:t>
-      </w:r>
-    </w:p>
-    <w:p>
-      <w:pPr>
-        <w:pStyle w:val="NormalWeb"/>
-        <w:shd w:val="clear" w:color="auto" w:fill="FFFFFF"/>
-        <w:spacing w:after="0" w:afterAutospacing="0" w:line="384" w:lineRule="atLeast"/>
-        <w:jc w:val="both"/>
-        <w:textAlignment w:val="baseline"/>
-        <w:rPr>
-          <w:rFonts w:asciiTheme="minorHAnsi" w:hAnsiTheme="minorHAnsi" w:cstheme="minorHAnsi"/>
-          <w:color w:val="15171A"/>
-        </w:rPr>
-      </w:pPr>
-      <w:r>
-        <w:rPr>
-          <w:rFonts w:asciiTheme="minorHAnsi" w:hAnsiTheme="minorHAnsi" w:cstheme="minorHAnsi"/>
-          <w:color w:val="15171A"/>
-        </w:rPr>
-        <w:t xml:space="preserve">Otra de sus mejores características es que </w:t>
-      </w:r>
-      <w:proofErr w:type="spellStart"/>
-      <w:r>
-        <w:rPr>
-          <w:rFonts w:asciiTheme="minorHAnsi" w:hAnsiTheme="minorHAnsi" w:cstheme="minorHAnsi"/>
-          <w:color w:val="15171A"/>
-        </w:rPr>
-        <w:t>Mysql</w:t>
-      </w:r>
-      <w:proofErr w:type="spellEnd"/>
-      <w:r>
-        <w:rPr>
-          <w:rFonts w:asciiTheme="minorHAnsi" w:hAnsiTheme="minorHAnsi" w:cstheme="minorHAnsi"/>
-          <w:color w:val="15171A"/>
-        </w:rPr>
-        <w:t xml:space="preserve"> se puede instalar en sistemas operativos basados en UNIX como Linux, Windows y Mac.</w:t>
-      </w:r>
-    </w:p>
-    <w:p>
-      <w:pPr>
-        <w:pStyle w:val="Ttulo1"/>
-      </w:pPr>
-      <w:bookmarkStart w:id="12" w:name="_Toc118368740"/>
-      <w:r>
-        <w:lastRenderedPageBreak/>
-        <w:t>Conclusión</w:t>
-      </w:r>
-      <w:bookmarkEnd w:id="12"/>
-    </w:p>
-    <w:p>
-      <w:r>
-        <w:t>Para terminar es muy satisfactorio lograr el producto final, también se aprecia un nuevo lenguaje usad</w:t>
-      </w:r>
-      <w:bookmarkStart w:id="13" w:name="_GoBack"/>
-      <w:bookmarkEnd w:id="13"/>
-      <w:r>
-        <w:t>o Ruby el cual no es tan conocido por todos pero para términos de código es un buen lenguaje de programación.</w:t>
-      </w:r>
-    </w:p>
-    <w:p>
-      <w:pPr>
-        <w:pStyle w:val="Ttulo1"/>
-        <w:rPr>
-          <w:rFonts w:eastAsia="EB Garamond Medium"/>
-        </w:rPr>
-      </w:pPr>
-      <w:bookmarkStart w:id="14" w:name="_Toc118368741"/>
-      <w:r>
-        <w:rPr>
-          <w:rFonts w:eastAsia="EB Garamond Medium"/>
-        </w:rPr>
-        <w:t>Anexos</w:t>
-      </w:r>
-      <w:bookmarkEnd w:id="14"/>
-    </w:p>
-    <w:p>
-      <w:pPr>
-        <w:rPr>
-          <w:u w:val="single"/>
-        </w:rPr>
-      </w:pPr>
-    </w:p>
-    <w:p>
-      <w:pPr>
-        <w:pStyle w:val="Ttulo2"/>
-      </w:pPr>
-      <w:bookmarkStart w:id="15" w:name="_Toc118368742"/>
-      <w:r>
-        <w:t>Esquemas</w:t>
-      </w:r>
-      <w:bookmarkEnd w:id="15"/>
-    </w:p>
-    <w:p/>
-    <w:p>
-      <w:pPr>
-        <w:pStyle w:val="Ttulo2"/>
-      </w:pPr>
-      <w:bookmarkStart w:id="16" w:name="_Toc118368743"/>
-      <w:r>
-        <w:t>Bibliografía</w:t>
-      </w:r>
-      <w:bookmarkEnd w:id="16"/>
-    </w:p>
-    <w:p>
-      <w:hyperlink r:id="rId12" w:history="1">
         <w:r>
           <w:rPr>
             <w:rStyle w:val="Hipervnculo"/>
           </w:rPr>
-          <w:t>http://www.acmcb.es/files/425-2363-DOCUMENT/Perez-Pigdemont-42-20oct11.pdf</w:t>
+          <w:t>-</w:t>
+        </w:r>
+        <w:r>
+          <w:rPr>
+            <w:rStyle w:val="Hipervnculo"/>
+          </w:rPr>
+          <w:t>DOCUMENT/Perez-Pigdemont-42-20oct11.pdf</w:t>
         </w:r>
       </w:hyperlink>
     </w:p>
     <w:p>
-      <w:pPr>
-        <w:rPr>
-          <w:rStyle w:val="Hipervnculo"/>
-        </w:rPr>
-      </w:pPr>
-      <w:hyperlink r:id="rId13" w:history="1">
+      <w:hyperlink r:id="rId10" w:history="1">
         <w:r>
           <w:rPr>
             <w:rStyle w:val="Hipervnculo"/>
@@ -5632,36 +4036,9 @@
         </w:r>
       </w:hyperlink>
     </w:p>
-    <w:p>
-      <w:pPr>
-        <w:rPr>
-          <w:rStyle w:val="Hipervnculo"/>
-        </w:rPr>
-      </w:pPr>
-    </w:p>
-    <w:p>
-      <w:hyperlink r:id="rId14" w:history="1">
-        <w:r>
-          <w:rPr>
-            <w:rStyle w:val="Hipervnculo"/>
-          </w:rPr>
-          <w:t>https://www.dongee.com/tutoriales/caracteristicas-de-mysql/</w:t>
-        </w:r>
-      </w:hyperlink>
-    </w:p>
     <w:p/>
-    <w:p>
-      <w:hyperlink r:id="rId15" w:history="1">
-        <w:r>
-          <w:rPr>
-            <w:rStyle w:val="Hipervnculo"/>
-          </w:rPr>
-          <w:t>https://coworkings.co/ruby-ventajas-y-desventajas/</w:t>
-        </w:r>
-      </w:hyperlink>
-    </w:p>
     <w:sectPr>
-      <w:headerReference w:type="default" r:id="rId16"/>
+      <w:headerReference w:type="default" r:id="rId11"/>
       <w:pgSz w:w="12240" w:h="15840"/>
       <w:pgMar w:top="1417" w:right="1701" w:bottom="1417" w:left="1701" w:header="708" w:footer="708" w:gutter="0"/>
       <w:cols w:space="708"/>
@@ -5672,7 +4049,7 @@
 </file>
 
 <file path=word/endnotes.xml><?xml version="1.0" encoding="utf-8"?>
-<w:endnotes xmlns:wpc="http://schemas.microsoft.com/office/word/2010/wordprocessingCanvas" xmlns:cx="http://schemas.microsoft.com/office/drawing/2014/chartex" xmlns:cx1="http://schemas.microsoft.com/office/drawing/2015/9/8/chartex" xmlns:mc="http://schemas.openxmlformats.org/markup-compatibility/2006" xmlns:o="urn:schemas-microsoft-com:office:office" xmlns:r="http://schemas.openxmlformats.org/officeDocument/2006/relationships" xmlns:m="http://schemas.openxmlformats.org/officeDocument/2006/math" xmlns:v="urn:schemas-microsoft-com:vml" xmlns:wp14="http://schemas.microsoft.com/office/word/2010/wordprocessingDrawing" xmlns:wp="http://schemas.openxmlformats.org/drawingml/2006/wordprocessingDrawing" xmlns:w10="urn:schemas-microsoft-com:office:word" xmlns:w="http://schemas.openxmlformats.org/wordprocessingml/2006/main" xmlns:w14="http://schemas.microsoft.com/office/word/2010/wordml" xmlns:w15="http://schemas.microsoft.com/office/word/2012/wordml" xmlns:w16se="http://schemas.microsoft.com/office/word/2015/wordml/symex" xmlns:wpg="http://schemas.microsoft.com/office/word/2010/wordprocessingGroup" xmlns:wpi="http://schemas.microsoft.com/office/word/2010/wordprocessingInk" xmlns:wne="http://schemas.microsoft.com/office/word/2006/wordml" xmlns:wps="http://schemas.microsoft.com/office/word/2010/wordprocessingShape" mc:Ignorable="w14 w15 w16se wp14">
+<w:endnotes xmlns:wpc="http://schemas.microsoft.com/office/word/2010/wordprocessingCanvas" xmlns:cx="http://schemas.microsoft.com/office/drawing/2014/chartex" xmlns:cx1="http://schemas.microsoft.com/office/drawing/2015/9/8/chartex" xmlns:cx2="http://schemas.microsoft.com/office/drawing/2015/10/21/chartex" xmlns:cx3="http://schemas.microsoft.com/office/drawing/2016/5/9/chartex" xmlns:cx4="http://schemas.microsoft.com/office/drawing/2016/5/10/chartex" xmlns:cx5="http://schemas.microsoft.com/office/drawing/2016/5/11/chartex" xmlns:cx6="http://schemas.microsoft.com/office/drawing/2016/5/12/chartex" xmlns:cx7="http://schemas.microsoft.com/office/drawing/2016/5/13/chartex" xmlns:cx8="http://schemas.microsoft.com/office/drawing/2016/5/14/chartex" xmlns:mc="http://schemas.openxmlformats.org/markup-compatibility/2006" xmlns:aink="http://schemas.microsoft.com/office/drawing/2016/ink" xmlns:am3d="http://schemas.microsoft.com/office/drawing/2017/model3d" xmlns:o="urn:schemas-microsoft-com:office:office" xmlns:oel="http://schemas.microsoft.com/office/2019/extlst" xmlns:r="http://schemas.openxmlformats.org/officeDocument/2006/relationships" xmlns:m="http://schemas.openxmlformats.org/officeDocument/2006/math" xmlns:v="urn:schemas-microsoft-com:vml" xmlns:wp14="http://schemas.microsoft.com/office/word/2010/wordprocessingDrawing" xmlns:wp="http://schemas.openxmlformats.org/drawingml/2006/wordprocessingDrawing" xmlns:w10="urn:schemas-microsoft-com:office:word" xmlns:w="http://schemas.openxmlformats.org/wordprocessingml/2006/main" xmlns:w14="http://schemas.microsoft.com/office/word/2010/wordml" xmlns:w15="http://schemas.microsoft.com/office/word/2012/wordml" xmlns:w16cex="http://schemas.microsoft.com/office/word/2018/wordml/cex" xmlns:w16cid="http://schemas.microsoft.com/office/word/2016/wordml/cid" xmlns:w16="http://schemas.microsoft.com/office/word/2018/wordml" xmlns:w16sdtdh="http://schemas.microsoft.com/office/word/2020/wordml/sdtdatahash" xmlns:w16se="http://schemas.microsoft.com/office/word/2015/wordml/symex" xmlns:wpg="http://schemas.microsoft.com/office/word/2010/wordprocessingGroup" xmlns:wpi="http://schemas.microsoft.com/office/word/2010/wordprocessingInk" xmlns:wne="http://schemas.microsoft.com/office/word/2006/wordml" xmlns:wps="http://schemas.microsoft.com/office/word/2010/wordprocessingShape" mc:Ignorable="w14 w15 w16se w16cid w16 w16cex w16sdtdh wp14">
   <w:endnote w:type="separator" w:id="-1">
     <w:p>
       <w:pPr>
@@ -5697,7 +4074,7 @@
 </file>
 
 <file path=word/footnotes.xml><?xml version="1.0" encoding="utf-8"?>
-<w:footnotes xmlns:wpc="http://schemas.microsoft.com/office/word/2010/wordprocessingCanvas" xmlns:cx="http://schemas.microsoft.com/office/drawing/2014/chartex" xmlns:cx1="http://schemas.microsoft.com/office/drawing/2015/9/8/chartex" xmlns:mc="http://schemas.openxmlformats.org/markup-compatibility/2006" xmlns:o="urn:schemas-microsoft-com:office:office" xmlns:r="http://schemas.openxmlformats.org/officeDocument/2006/relationships" xmlns:m="http://schemas.openxmlformats.org/officeDocument/2006/math" xmlns:v="urn:schemas-microsoft-com:vml" xmlns:wp14="http://schemas.microsoft.com/office/word/2010/wordprocessingDrawing" xmlns:wp="http://schemas.openxmlformats.org/drawingml/2006/wordprocessingDrawing" xmlns:w10="urn:schemas-microsoft-com:office:word" xmlns:w="http://schemas.openxmlformats.org/wordprocessingml/2006/main" xmlns:w14="http://schemas.microsoft.com/office/word/2010/wordml" xmlns:w15="http://schemas.microsoft.com/office/word/2012/wordml" xmlns:w16se="http://schemas.microsoft.com/office/word/2015/wordml/symex" xmlns:wpg="http://schemas.microsoft.com/office/word/2010/wordprocessingGroup" xmlns:wpi="http://schemas.microsoft.com/office/word/2010/wordprocessingInk" xmlns:wne="http://schemas.microsoft.com/office/word/2006/wordml" xmlns:wps="http://schemas.microsoft.com/office/word/2010/wordprocessingShape" mc:Ignorable="w14 w15 w16se wp14">
+<w:footnotes xmlns:wpc="http://schemas.microsoft.com/office/word/2010/wordprocessingCanvas" xmlns:cx="http://schemas.microsoft.com/office/drawing/2014/chartex" xmlns:cx1="http://schemas.microsoft.com/office/drawing/2015/9/8/chartex" xmlns:cx2="http://schemas.microsoft.com/office/drawing/2015/10/21/chartex" xmlns:cx3="http://schemas.microsoft.com/office/drawing/2016/5/9/chartex" xmlns:cx4="http://schemas.microsoft.com/office/drawing/2016/5/10/chartex" xmlns:cx5="http://schemas.microsoft.com/office/drawing/2016/5/11/chartex" xmlns:cx6="http://schemas.microsoft.com/office/drawing/2016/5/12/chartex" xmlns:cx7="http://schemas.microsoft.com/office/drawing/2016/5/13/chartex" xmlns:cx8="http://schemas.microsoft.com/office/drawing/2016/5/14/chartex" xmlns:mc="http://schemas.openxmlformats.org/markup-compatibility/2006" xmlns:aink="http://schemas.microsoft.com/office/drawing/2016/ink" xmlns:am3d="http://schemas.microsoft.com/office/drawing/2017/model3d" xmlns:o="urn:schemas-microsoft-com:office:office" xmlns:oel="http://schemas.microsoft.com/office/2019/extlst" xmlns:r="http://schemas.openxmlformats.org/officeDocument/2006/relationships" xmlns:m="http://schemas.openxmlformats.org/officeDocument/2006/math" xmlns:v="urn:schemas-microsoft-com:vml" xmlns:wp14="http://schemas.microsoft.com/office/word/2010/wordprocessingDrawing" xmlns:wp="http://schemas.openxmlformats.org/drawingml/2006/wordprocessingDrawing" xmlns:w10="urn:schemas-microsoft-com:office:word" xmlns:w="http://schemas.openxmlformats.org/wordprocessingml/2006/main" xmlns:w14="http://schemas.microsoft.com/office/word/2010/wordml" xmlns:w15="http://schemas.microsoft.com/office/word/2012/wordml" xmlns:w16cex="http://schemas.microsoft.com/office/word/2018/wordml/cex" xmlns:w16cid="http://schemas.microsoft.com/office/word/2016/wordml/cid" xmlns:w16="http://schemas.microsoft.com/office/word/2018/wordml" xmlns:w16sdtdh="http://schemas.microsoft.com/office/word/2020/wordml/sdtdatahash" xmlns:w16se="http://schemas.microsoft.com/office/word/2015/wordml/symex" xmlns:wpg="http://schemas.microsoft.com/office/word/2010/wordprocessingGroup" xmlns:wpi="http://schemas.microsoft.com/office/word/2010/wordprocessingInk" xmlns:wne="http://schemas.microsoft.com/office/word/2006/wordml" xmlns:wps="http://schemas.microsoft.com/office/word/2010/wordprocessingShape" mc:Ignorable="w14 w15 w16se w16cid w16 w16cex w16sdtdh wp14">
   <w:footnote w:type="separator" w:id="-1">
     <w:p>
       <w:pPr>
@@ -5739,13 +4116,32 @@
         <w:rPr>
           <w:lang w:val="es-CL"/>
         </w:rPr>
-        <w:t>Incap</w:t>
-      </w:r>
-      <w:r>
+        <w:t>Incapacidad para experimentar placer.</w:t>
+      </w:r>
+    </w:p>
+  </w:footnote>
+  <w:footnote w:id="2">
+    <w:p>
+      <w:pPr>
+        <w:pStyle w:val="Textonotapie"/>
         <w:rPr>
           <w:lang w:val="es-CL"/>
         </w:rPr>
-        <w:t>acidad para experimentar placer.</w:t>
+      </w:pPr>
+      <w:r>
+        <w:rPr>
+          <w:rStyle w:val="Refdenotaalpie"/>
+        </w:rPr>
+        <w:footnoteRef/>
+      </w:r>
+      <w:r>
+        <w:t xml:space="preserve"> </w:t>
+      </w:r>
+      <w:r>
+        <w:rPr>
+          <w:lang w:val="es-CL"/>
+        </w:rPr>
+        <w:t>Entidades almacenadas</w:t>
       </w:r>
     </w:p>
   </w:footnote>
@@ -5753,7 +4149,7 @@
 </file>
 
 <file path=word/header1.xml><?xml version="1.0" encoding="utf-8"?>
-<w:hdr xmlns:wpc="http://schemas.microsoft.com/office/word/2010/wordprocessingCanvas" xmlns:cx="http://schemas.microsoft.com/office/drawing/2014/chartex" xmlns:cx1="http://schemas.microsoft.com/office/drawing/2015/9/8/chartex" xmlns:mc="http://schemas.openxmlformats.org/markup-compatibility/2006" xmlns:o="urn:schemas-microsoft-com:office:office" xmlns:r="http://schemas.openxmlformats.org/officeDocument/2006/relationships" xmlns:m="http://schemas.openxmlformats.org/officeDocument/2006/math" xmlns:v="urn:schemas-microsoft-com:vml" xmlns:wp14="http://schemas.microsoft.com/office/word/2010/wordprocessingDrawing" xmlns:wp="http://schemas.openxmlformats.org/drawingml/2006/wordprocessingDrawing" xmlns:w10="urn:schemas-microsoft-com:office:word" xmlns:w="http://schemas.openxmlformats.org/wordprocessingml/2006/main" xmlns:w14="http://schemas.microsoft.com/office/word/2010/wordml" xmlns:w15="http://schemas.microsoft.com/office/word/2012/wordml" xmlns:w16se="http://schemas.microsoft.com/office/word/2015/wordml/symex" xmlns:wpg="http://schemas.microsoft.com/office/word/2010/wordprocessingGroup" xmlns:wpi="http://schemas.microsoft.com/office/word/2010/wordprocessingInk" xmlns:wne="http://schemas.microsoft.com/office/word/2006/wordml" xmlns:wps="http://schemas.microsoft.com/office/word/2010/wordprocessingShape" mc:Ignorable="w14 w15 w16se wp14">
+<w:hdr xmlns:wpc="http://schemas.microsoft.com/office/word/2010/wordprocessingCanvas" xmlns:cx="http://schemas.microsoft.com/office/drawing/2014/chartex" xmlns:cx1="http://schemas.microsoft.com/office/drawing/2015/9/8/chartex" xmlns:cx2="http://schemas.microsoft.com/office/drawing/2015/10/21/chartex" xmlns:cx3="http://schemas.microsoft.com/office/drawing/2016/5/9/chartex" xmlns:cx4="http://schemas.microsoft.com/office/drawing/2016/5/10/chartex" xmlns:cx5="http://schemas.microsoft.com/office/drawing/2016/5/11/chartex" xmlns:cx6="http://schemas.microsoft.com/office/drawing/2016/5/12/chartex" xmlns:cx7="http://schemas.microsoft.com/office/drawing/2016/5/13/chartex" xmlns:cx8="http://schemas.microsoft.com/office/drawing/2016/5/14/chartex" xmlns:mc="http://schemas.openxmlformats.org/markup-compatibility/2006" xmlns:aink="http://schemas.microsoft.com/office/drawing/2016/ink" xmlns:am3d="http://schemas.microsoft.com/office/drawing/2017/model3d" xmlns:o="urn:schemas-microsoft-com:office:office" xmlns:oel="http://schemas.microsoft.com/office/2019/extlst" xmlns:r="http://schemas.openxmlformats.org/officeDocument/2006/relationships" xmlns:m="http://schemas.openxmlformats.org/officeDocument/2006/math" xmlns:v="urn:schemas-microsoft-com:vml" xmlns:wp14="http://schemas.microsoft.com/office/word/2010/wordprocessingDrawing" xmlns:wp="http://schemas.openxmlformats.org/drawingml/2006/wordprocessingDrawing" xmlns:w10="urn:schemas-microsoft-com:office:word" xmlns:w="http://schemas.openxmlformats.org/wordprocessingml/2006/main" xmlns:w14="http://schemas.microsoft.com/office/word/2010/wordml" xmlns:w15="http://schemas.microsoft.com/office/word/2012/wordml" xmlns:w16cex="http://schemas.microsoft.com/office/word/2018/wordml/cex" xmlns:w16cid="http://schemas.microsoft.com/office/word/2016/wordml/cid" xmlns:w16="http://schemas.microsoft.com/office/word/2018/wordml" xmlns:w16sdtdh="http://schemas.microsoft.com/office/word/2020/wordml/sdtdatahash" xmlns:w16se="http://schemas.microsoft.com/office/word/2015/wordml/symex" xmlns:wpg="http://schemas.microsoft.com/office/word/2010/wordprocessingGroup" xmlns:wpi="http://schemas.microsoft.com/office/word/2010/wordprocessingInk" xmlns:wne="http://schemas.microsoft.com/office/word/2006/wordml" xmlns:wps="http://schemas.microsoft.com/office/word/2010/wordprocessingShape" mc:Ignorable="w14 w15 w16se w16cid w16 w16cex w16sdtdh wp14">
   <w:p>
     <w:pPr>
       <w:pBdr>
@@ -5776,7 +4172,6 @@
     <w:r>
       <w:rPr>
         <w:noProof/>
-        <w:lang w:val="es-ES" w:eastAsia="es-ES"/>
       </w:rPr>
       <w:drawing>
         <wp:inline distT="0" distB="0" distL="0" distR="0" wp14:anchorId="31410359" wp14:editId="7A014DA4">
@@ -5830,7 +4225,6 @@
     <w:r>
       <w:rPr>
         <w:noProof/>
-        <w:lang w:val="es-ES" w:eastAsia="es-ES"/>
       </w:rPr>
       <w:drawing>
         <wp:anchor distT="0" distB="0" distL="114300" distR="114300" simplePos="0" relativeHeight="251660288" behindDoc="0" locked="0" layoutInCell="1" hidden="0" allowOverlap="1" wp14:anchorId="0672378D" wp14:editId="42AD3EA7">
@@ -5886,7 +4280,7 @@
 </file>
 
 <file path=word/numbering.xml><?xml version="1.0" encoding="utf-8"?>
-<w:numbering xmlns:wpc="http://schemas.microsoft.com/office/word/2010/wordprocessingCanvas" xmlns:cx="http://schemas.microsoft.com/office/drawing/2014/chartex" xmlns:cx1="http://schemas.microsoft.com/office/drawing/2015/9/8/chartex" xmlns:mc="http://schemas.openxmlformats.org/markup-compatibility/2006" xmlns:o="urn:schemas-microsoft-com:office:office" xmlns:r="http://schemas.openxmlformats.org/officeDocument/2006/relationships" xmlns:m="http://schemas.openxmlformats.org/officeDocument/2006/math" xmlns:v="urn:schemas-microsoft-com:vml" xmlns:wp14="http://schemas.microsoft.com/office/word/2010/wordprocessingDrawing" xmlns:wp="http://schemas.openxmlformats.org/drawingml/2006/wordprocessingDrawing" xmlns:w10="urn:schemas-microsoft-com:office:word" xmlns:w="http://schemas.openxmlformats.org/wordprocessingml/2006/main" xmlns:w14="http://schemas.microsoft.com/office/word/2010/wordml" xmlns:w15="http://schemas.microsoft.com/office/word/2012/wordml" xmlns:w16se="http://schemas.microsoft.com/office/word/2015/wordml/symex" xmlns:wpg="http://schemas.microsoft.com/office/word/2010/wordprocessingGroup" xmlns:wpi="http://schemas.microsoft.com/office/word/2010/wordprocessingInk" xmlns:wne="http://schemas.microsoft.com/office/word/2006/wordml" xmlns:wps="http://schemas.microsoft.com/office/word/2010/wordprocessingShape" mc:Ignorable="w14 w15 w16se wp14">
+<w:numbering xmlns:wpc="http://schemas.microsoft.com/office/word/2010/wordprocessingCanvas" xmlns:cx="http://schemas.microsoft.com/office/drawing/2014/chartex" xmlns:cx1="http://schemas.microsoft.com/office/drawing/2015/9/8/chartex" xmlns:cx2="http://schemas.microsoft.com/office/drawing/2015/10/21/chartex" xmlns:cx3="http://schemas.microsoft.com/office/drawing/2016/5/9/chartex" xmlns:cx4="http://schemas.microsoft.com/office/drawing/2016/5/10/chartex" xmlns:cx5="http://schemas.microsoft.com/office/drawing/2016/5/11/chartex" xmlns:cx6="http://schemas.microsoft.com/office/drawing/2016/5/12/chartex" xmlns:cx7="http://schemas.microsoft.com/office/drawing/2016/5/13/chartex" xmlns:cx8="http://schemas.microsoft.com/office/drawing/2016/5/14/chartex" xmlns:mc="http://schemas.openxmlformats.org/markup-compatibility/2006" xmlns:aink="http://schemas.microsoft.com/office/drawing/2016/ink" xmlns:am3d="http://schemas.microsoft.com/office/drawing/2017/model3d" xmlns:o="urn:schemas-microsoft-com:office:office" xmlns:oel="http://schemas.microsoft.com/office/2019/extlst" xmlns:r="http://schemas.openxmlformats.org/officeDocument/2006/relationships" xmlns:m="http://schemas.openxmlformats.org/officeDocument/2006/math" xmlns:v="urn:schemas-microsoft-com:vml" xmlns:wp14="http://schemas.microsoft.com/office/word/2010/wordprocessingDrawing" xmlns:wp="http://schemas.openxmlformats.org/drawingml/2006/wordprocessingDrawing" xmlns:w10="urn:schemas-microsoft-com:office:word" xmlns:w="http://schemas.openxmlformats.org/wordprocessingml/2006/main" xmlns:w14="http://schemas.microsoft.com/office/word/2010/wordml" xmlns:w15="http://schemas.microsoft.com/office/word/2012/wordml" xmlns:w16cex="http://schemas.microsoft.com/office/word/2018/wordml/cex" xmlns:w16cid="http://schemas.microsoft.com/office/word/2016/wordml/cid" xmlns:w16="http://schemas.microsoft.com/office/word/2018/wordml" xmlns:w16sdtdh="http://schemas.microsoft.com/office/word/2020/wordml/sdtdatahash" xmlns:w16se="http://schemas.microsoft.com/office/word/2015/wordml/symex" xmlns:wpg="http://schemas.microsoft.com/office/word/2010/wordprocessingGroup" xmlns:wpi="http://schemas.microsoft.com/office/word/2010/wordprocessingInk" xmlns:wne="http://schemas.microsoft.com/office/word/2006/wordml" xmlns:wps="http://schemas.microsoft.com/office/word/2010/wordprocessingShape" mc:Ignorable="w14 w15 w16se w16cid w16 w16cex w16sdtdh wp14">
   <w:abstractNum w:abstractNumId="0" w15:restartNumberingAfterBreak="0">
     <w:nsid w:val="076F5836"/>
     <w:multiLevelType w:val="hybridMultilevel"/>
@@ -6112,17 +4506,17 @@
       </w:rPr>
     </w:lvl>
   </w:abstractNum>
-  <w:num w:numId="1">
+  <w:num w:numId="1" w16cid:durableId="1399858325">
     <w:abstractNumId w:val="1"/>
   </w:num>
-  <w:num w:numId="2">
+  <w:num w:numId="2" w16cid:durableId="1497457745">
     <w:abstractNumId w:val="0"/>
   </w:num>
 </w:numbering>
 </file>
 
 <file path=word/styles.xml><?xml version="1.0" encoding="utf-8"?>
-<w:styles xmlns:mc="http://schemas.openxmlformats.org/markup-compatibility/2006" xmlns:r="http://schemas.openxmlformats.org/officeDocument/2006/relationships" xmlns:w="http://schemas.openxmlformats.org/wordprocessingml/2006/main" xmlns:w14="http://schemas.microsoft.com/office/word/2010/wordml" xmlns:w15="http://schemas.microsoft.com/office/word/2012/wordml" xmlns:w16se="http://schemas.microsoft.com/office/word/2015/wordml/symex" mc:Ignorable="w14 w15 w16se">
+<w:styles xmlns:mc="http://schemas.openxmlformats.org/markup-compatibility/2006" xmlns:r="http://schemas.openxmlformats.org/officeDocument/2006/relationships" xmlns:w="http://schemas.openxmlformats.org/wordprocessingml/2006/main" xmlns:w14="http://schemas.microsoft.com/office/word/2010/wordml" xmlns:w15="http://schemas.microsoft.com/office/word/2012/wordml" xmlns:w16cex="http://schemas.microsoft.com/office/word/2018/wordml/cex" xmlns:w16cid="http://schemas.microsoft.com/office/word/2016/wordml/cid" xmlns:w16="http://schemas.microsoft.com/office/word/2018/wordml" xmlns:w16sdtdh="http://schemas.microsoft.com/office/word/2020/wordml/sdtdatahash" xmlns:w16se="http://schemas.microsoft.com/office/word/2015/wordml/symex" mc:Ignorable="w14 w15 w16se w16cid w16 w16cex w16sdtdh">
   <w:docDefaults>
     <w:rPrDefault>
       <w:rPr>
@@ -6138,7 +4532,7 @@
       </w:pPr>
     </w:pPrDefault>
   </w:docDefaults>
-  <w:latentStyles w:defLockedState="0" w:defUIPriority="99" w:defSemiHidden="0" w:defUnhideWhenUsed="0" w:defQFormat="0" w:count="371">
+  <w:latentStyles w:defLockedState="0" w:defUIPriority="99" w:defSemiHidden="0" w:defUnhideWhenUsed="0" w:defQFormat="0" w:count="376">
     <w:lsdException w:name="Normal" w:uiPriority="0" w:qFormat="1"/>
     <w:lsdException w:name="heading 1" w:uiPriority="9" w:qFormat="1"/>
     <w:lsdException w:name="heading 2" w:semiHidden="1" w:uiPriority="9" w:unhideWhenUsed="1" w:qFormat="1"/>
@@ -6510,6 +4904,11 @@
     <w:lsdException w:name="List Table 5 Dark Accent 6" w:uiPriority="50"/>
     <w:lsdException w:name="List Table 6 Colorful Accent 6" w:uiPriority="51"/>
     <w:lsdException w:name="List Table 7 Colorful Accent 6" w:uiPriority="52"/>
+    <w:lsdException w:name="Mention" w:semiHidden="1" w:unhideWhenUsed="1"/>
+    <w:lsdException w:name="Smart Hyperlink" w:semiHidden="1" w:unhideWhenUsed="1"/>
+    <w:lsdException w:name="Hashtag" w:semiHidden="1" w:unhideWhenUsed="1"/>
+    <w:lsdException w:name="Unresolved Mention" w:semiHidden="1" w:unhideWhenUsed="1"/>
+    <w:lsdException w:name="Smart Link" w:semiHidden="1" w:unhideWhenUsed="1"/>
   </w:latentStyles>
   <w:style w:type="paragraph" w:default="1" w:styleId="Normal">
     <w:name w:val="Normal"/>
@@ -6796,7 +5195,7 @@
       <w:u w:val="single"/>
     </w:rPr>
   </w:style>
-  <w:style w:type="character" w:customStyle="1" w:styleId="UnresolvedMention">
+  <w:style w:type="character" w:styleId="Mencinsinresolver">
     <w:name w:val="Unresolved Mention"/>
     <w:basedOn w:val="Fuentedeprrafopredeter"/>
     <w:uiPriority w:val="99"/>
@@ -6888,40 +5287,13 @@
       <w:lang w:val="es" w:eastAsia="es-CL"/>
     </w:rPr>
   </w:style>
-  <w:style w:type="paragraph" w:styleId="NormalWeb">
-    <w:name w:val="Normal (Web)"/>
-    <w:basedOn w:val="Normal"/>
-    <w:uiPriority w:val="99"/>
-    <w:unhideWhenUsed/>
-    <w:rsid w:val="006C3949"/>
-    <w:pPr>
-      <w:spacing w:before="100" w:beforeAutospacing="1" w:after="100" w:afterAutospacing="1" w:line="240" w:lineRule="auto"/>
-    </w:pPr>
-    <w:rPr>
-      <w:rFonts w:ascii="Times New Roman" w:eastAsia="Times New Roman" w:hAnsi="Times New Roman" w:cs="Times New Roman"/>
-      <w:sz w:val="24"/>
-      <w:szCs w:val="24"/>
-      <w:lang w:val="es-ES" w:eastAsia="es-ES"/>
-    </w:rPr>
-  </w:style>
-  <w:style w:type="character" w:styleId="Textoennegrita">
-    <w:name w:val="Strong"/>
-    <w:basedOn w:val="Fuentedeprrafopredeter"/>
-    <w:uiPriority w:val="22"/>
-    <w:qFormat/>
-    <w:rsid w:val="006C3949"/>
-    <w:rPr>
-      <w:b/>
-      <w:bCs/>
-    </w:rPr>
-  </w:style>
   <w:style w:type="character" w:styleId="Hipervnculovisitado">
     <w:name w:val="FollowedHyperlink"/>
     <w:basedOn w:val="Fuentedeprrafopredeter"/>
     <w:uiPriority w:val="99"/>
     <w:semiHidden/>
     <w:unhideWhenUsed/>
-    <w:rsid w:val="002B4561"/>
+    <w:rsid w:val="00C908F2"/>
     <w:rPr>
       <w:color w:val="954F72" w:themeColor="followedHyperlink"/>
       <w:u w:val="single"/>
@@ -7230,7 +5602,7 @@
 </file>
 
 <file path=customXml/itemProps1.xml><?xml version="1.0" encoding="utf-8"?>
-<ds:datastoreItem xmlns:ds="http://schemas.openxmlformats.org/officeDocument/2006/customXml" ds:itemID="{FE163FDA-708D-42CF-B956-0CF682CF895E}">
+<ds:datastoreItem xmlns:ds="http://schemas.openxmlformats.org/officeDocument/2006/customXml" ds:itemID="{315F2D9C-B19B-4E58-9940-DCDBBC3F2E73}">
   <ds:schemaRefs>
     <ds:schemaRef ds:uri="http://schemas.openxmlformats.org/officeDocument/2006/bibliography"/>
   </ds:schemaRefs>

</xml_diff>